<commit_message>
Modified document and code of software
Fixed GA
Modified document
</commit_message>
<xml_diff>
--- a/Plantillas documentacion/Plantilla_Doc_Diseño_Unidad 4.3.docx
+++ b/Plantillas documentacion/Plantilla_Doc_Diseño_Unidad 4.3.docx
@@ -1,6 +1,6 @@
 
 <file path=word/document.xml><?xml version="1.0" encoding="utf-8"?>
-<w:document xmlns:wpc="http://schemas.microsoft.com/office/word/2010/wordprocessingCanvas" xmlns:mo="http://schemas.microsoft.com/office/mac/office/2008/main" xmlns:mc="http://schemas.openxmlformats.org/markup-compatibility/2006" xmlns:mv="urn:schemas-microsoft-com:mac:vml" xmlns:o="urn:schemas-microsoft-com:office:office" xmlns:r="http://schemas.openxmlformats.org/officeDocument/2006/relationships" xmlns:m="http://schemas.openxmlformats.org/officeDocument/2006/math" xmlns:v="urn:schemas-microsoft-com:vml" xmlns:wp14="http://schemas.microsoft.com/office/word/2010/wordprocessingDrawing" xmlns:wp="http://schemas.openxmlformats.org/drawingml/2006/wordprocessingDrawing" xmlns:w10="urn:schemas-microsoft-com:office:word" xmlns:w="http://schemas.openxmlformats.org/wordprocessingml/2006/main" xmlns:w14="http://schemas.microsoft.com/office/word/2010/wordml" xmlns:wpg="http://schemas.microsoft.com/office/word/2010/wordprocessingGroup" xmlns:wpi="http://schemas.microsoft.com/office/word/2010/wordprocessingInk" xmlns:wne="http://schemas.microsoft.com/office/word/2006/wordml" xmlns:wps="http://schemas.microsoft.com/office/word/2010/wordprocessingShape" mc:Ignorable="w14 wp14">
+<w:document xmlns:wpc="http://schemas.microsoft.com/office/word/2010/wordprocessingCanvas" xmlns:cx="http://schemas.microsoft.com/office/drawing/2014/chartex" xmlns:cx1="http://schemas.microsoft.com/office/drawing/2015/9/8/chartex" xmlns:cx2="http://schemas.microsoft.com/office/drawing/2015/10/21/chartex" xmlns:cx3="http://schemas.microsoft.com/office/drawing/2016/5/9/chartex" xmlns:cx4="http://schemas.microsoft.com/office/drawing/2016/5/10/chartex" xmlns:cx5="http://schemas.microsoft.com/office/drawing/2016/5/11/chartex" xmlns:cx6="http://schemas.microsoft.com/office/drawing/2016/5/12/chartex" xmlns:cx7="http://schemas.microsoft.com/office/drawing/2016/5/13/chartex" xmlns:cx8="http://schemas.microsoft.com/office/drawing/2016/5/14/chartex" xmlns:mc="http://schemas.openxmlformats.org/markup-compatibility/2006" xmlns:aink="http://schemas.microsoft.com/office/drawing/2016/ink" xmlns:am3d="http://schemas.microsoft.com/office/drawing/2017/model3d" xmlns:o="urn:schemas-microsoft-com:office:office" xmlns:r="http://schemas.openxmlformats.org/officeDocument/2006/relationships" xmlns:m="http://schemas.openxmlformats.org/officeDocument/2006/math" xmlns:v="urn:schemas-microsoft-com:vml" xmlns:wp14="http://schemas.microsoft.com/office/word/2010/wordprocessingDrawing" xmlns:wp="http://schemas.openxmlformats.org/drawingml/2006/wordprocessingDrawing" xmlns:w10="urn:schemas-microsoft-com:office:word" xmlns:w="http://schemas.openxmlformats.org/wordprocessingml/2006/main" xmlns:w14="http://schemas.microsoft.com/office/word/2010/wordml" xmlns:w15="http://schemas.microsoft.com/office/word/2012/wordml" xmlns:w16cid="http://schemas.microsoft.com/office/word/2016/wordml/cid" xmlns:w16se="http://schemas.microsoft.com/office/word/2015/wordml/symex" xmlns:wpg="http://schemas.microsoft.com/office/word/2010/wordprocessingGroup" xmlns:wpi="http://schemas.microsoft.com/office/word/2010/wordprocessingInk" xmlns:wne="http://schemas.microsoft.com/office/word/2006/wordml" xmlns:wps="http://schemas.microsoft.com/office/word/2010/wordprocessingShape" mc:Ignorable="w14 w15 w16se w16cid wp14">
   <w:body>
     <w:tbl>
       <w:tblPr>
@@ -54,7 +54,7 @@
                           </pic:cNvPicPr>
                         </pic:nvPicPr>
                         <pic:blipFill rotWithShape="1">
-                          <a:blip r:embed="rId9">
+                          <a:blip r:embed="rId8">
                             <a:extLst>
                               <a:ext uri="{28A0092B-C50C-407E-A947-70E740481C1C}">
                                 <a14:useLocalDpi xmlns:a14="http://schemas.microsoft.com/office/drawing/2010/main" val="0"/>
@@ -78,7 +78,7 @@
                           </a:ln>
                           <a:extLst>
                             <a:ext uri="{53640926-AAD7-44d8-BBD7-CCE9431645EC}">
-                              <a14:shadowObscured xmlns:a14="http://schemas.microsoft.com/office/drawing/2010/main"/>
+                              <a14:shadowObscured xmlns:a14="http://schemas.microsoft.com/office/drawing/2010/main" xmlns:w="http://schemas.openxmlformats.org/wordprocessingml/2006/main" xmlns:w10="urn:schemas-microsoft-com:office:word" xmlns:v="urn:schemas-microsoft-com:vml" xmlns:o="urn:schemas-microsoft-com:office:office" xmlns:mv="urn:schemas-microsoft-com:mac:vml" xmlns:mo="http://schemas.microsoft.com/office/mac/office/2008/main" xmlns=""/>
                             </a:ext>
                           </a:extLst>
                         </pic:spPr>
@@ -1566,7 +1566,7 @@
     </w:tbl>
     <w:p>
       <w:pPr>
-        <w:pStyle w:val="Textodecuerpo"/>
+        <w:pStyle w:val="Textoindependiente"/>
         <w:ind w:left="0"/>
         <w:jc w:val="center"/>
         <w:rPr>
@@ -1581,7 +1581,7 @@
     </w:p>
     <w:p>
       <w:pPr>
-        <w:pStyle w:val="Textodecuerpo"/>
+        <w:pStyle w:val="Textoindependiente"/>
         <w:ind w:left="0"/>
         <w:jc w:val="center"/>
         <w:rPr>
@@ -1596,7 +1596,7 @@
     </w:p>
     <w:p>
       <w:pPr>
-        <w:pStyle w:val="Textodecuerpo"/>
+        <w:pStyle w:val="Textoindependiente"/>
         <w:ind w:left="0"/>
         <w:jc w:val="center"/>
         <w:rPr>
@@ -1611,7 +1611,7 @@
     </w:p>
     <w:p>
       <w:pPr>
-        <w:pStyle w:val="Textodecuerpo"/>
+        <w:pStyle w:val="Textoindependiente"/>
         <w:ind w:left="0"/>
         <w:jc w:val="center"/>
         <w:rPr>
@@ -1645,7 +1645,7 @@
       <w:sdtContent>
         <w:p>
           <w:pPr>
-            <w:pStyle w:val="Encabezadodetabladecontenido"/>
+            <w:pStyle w:val="TtuloTDC"/>
           </w:pPr>
           <w:r>
             <w:t>Tabla de contenido</w:t>
@@ -1672,8 +1672,6 @@
           <w:r>
             <w:fldChar w:fldCharType="separate"/>
           </w:r>
-          <w:bookmarkStart w:id="2" w:name="_GoBack"/>
-          <w:bookmarkEnd w:id="2"/>
           <w:r>
             <w:rPr>
               <w:noProof/>
@@ -3544,8 +3542,8 @@
           <w:lang w:val="es-ES"/>
         </w:rPr>
       </w:pPr>
-      <w:bookmarkStart w:id="3" w:name="_Toc227071490"/>
-      <w:bookmarkStart w:id="4" w:name="_Toc374551627"/>
+      <w:bookmarkStart w:id="2" w:name="_Toc227071490"/>
+      <w:bookmarkStart w:id="3" w:name="_Toc374551627"/>
       <w:r>
         <w:rPr>
           <w:lang w:val="es-ES"/>
@@ -3559,8 +3557,8 @@
         </w:rPr>
         <w:t>ntroducción</w:t>
       </w:r>
+      <w:bookmarkEnd w:id="2"/>
       <w:bookmarkEnd w:id="3"/>
-      <w:bookmarkEnd w:id="4"/>
     </w:p>
     <w:p>
       <w:pPr>
@@ -3577,13 +3575,13 @@
         <w:spacing w:before="240" w:after="120"/>
         <w:jc w:val="both"/>
       </w:pPr>
-      <w:bookmarkStart w:id="5" w:name="_Toc227071491"/>
-      <w:bookmarkStart w:id="6" w:name="_Toc374551628"/>
+      <w:bookmarkStart w:id="4" w:name="_Toc227071491"/>
+      <w:bookmarkStart w:id="5" w:name="_Toc374551628"/>
       <w:r>
         <w:t>Propósito del Sistema</w:t>
       </w:r>
+      <w:bookmarkEnd w:id="4"/>
       <w:bookmarkEnd w:id="5"/>
-      <w:bookmarkEnd w:id="6"/>
     </w:p>
     <w:p>
       <w:pPr>
@@ -3614,13 +3612,13 @@
         <w:spacing w:before="240" w:after="120"/>
         <w:jc w:val="both"/>
       </w:pPr>
-      <w:bookmarkStart w:id="7" w:name="_Toc227071492"/>
-      <w:bookmarkStart w:id="8" w:name="_Toc374551629"/>
+      <w:bookmarkStart w:id="6" w:name="_Toc227071492"/>
+      <w:bookmarkStart w:id="7" w:name="_Toc374551629"/>
       <w:r>
         <w:t>Alcance del Proyecto</w:t>
       </w:r>
+      <w:bookmarkEnd w:id="6"/>
       <w:bookmarkEnd w:id="7"/>
-      <w:bookmarkEnd w:id="8"/>
     </w:p>
     <w:p>
       <w:pPr>
@@ -3665,11 +3663,11 @@
           <w:numId w:val="1"/>
         </w:numPr>
       </w:pPr>
-      <w:bookmarkStart w:id="9" w:name="_Toc374551630"/>
+      <w:bookmarkStart w:id="8" w:name="_Toc374551630"/>
       <w:r>
         <w:t>Definiciones, siglas y abreviaturas</w:t>
       </w:r>
-      <w:bookmarkEnd w:id="9"/>
+      <w:bookmarkEnd w:id="8"/>
     </w:p>
     <w:p>
       <w:pPr>
@@ -3712,11 +3710,11 @@
           <w:numId w:val="1"/>
         </w:numPr>
       </w:pPr>
-      <w:bookmarkStart w:id="10" w:name="_Toc374551631"/>
+      <w:bookmarkStart w:id="9" w:name="_Toc374551631"/>
       <w:r>
         <w:t>Referencias</w:t>
       </w:r>
-      <w:bookmarkEnd w:id="10"/>
+      <w:bookmarkEnd w:id="9"/>
     </w:p>
     <w:p>
       <w:pPr>
@@ -3748,21 +3746,8 @@
         </w:numPr>
       </w:pPr>
       <w:r>
-        <w:t xml:space="preserve">Libro de Ingeniería de Software -  </w:t>
+        <w:t>Libro de Ingeniería de Software -  Ian Sommerville</w:t>
       </w:r>
-      <w:proofErr w:type="spellStart"/>
-      <w:r>
-        <w:t>Ian</w:t>
-      </w:r>
-      <w:proofErr w:type="spellEnd"/>
-      <w:r>
-        <w:t xml:space="preserve"> </w:t>
-      </w:r>
-      <w:proofErr w:type="spellStart"/>
-      <w:r>
-        <w:t>Sommerville</w:t>
-      </w:r>
-      <w:proofErr w:type="spellEnd"/>
     </w:p>
     <w:p>
       <w:pPr>
@@ -3773,13 +3758,8 @@
         </w:numPr>
       </w:pPr>
       <w:r>
-        <w:t xml:space="preserve">Documentación </w:t>
+        <w:t>Documentación Drupal</w:t>
       </w:r>
-      <w:proofErr w:type="spellStart"/>
-      <w:r>
-        <w:t>Drupal</w:t>
-      </w:r>
-      <w:proofErr w:type="spellEnd"/>
       <w:r>
         <w:t xml:space="preserve"> - http://drupal.org/</w:t>
       </w:r>
@@ -3792,11 +3772,11 @@
           <w:numId w:val="1"/>
         </w:numPr>
       </w:pPr>
-      <w:bookmarkStart w:id="11" w:name="_Toc374551632"/>
+      <w:bookmarkStart w:id="10" w:name="_Toc374551632"/>
       <w:r>
         <w:t>Descripción general</w:t>
       </w:r>
-      <w:bookmarkEnd w:id="11"/>
+      <w:bookmarkEnd w:id="10"/>
     </w:p>
     <w:p/>
     <w:p>
@@ -3844,11 +3824,11 @@
           <w:numId w:val="1"/>
         </w:numPr>
       </w:pPr>
-      <w:bookmarkStart w:id="12" w:name="_Toc374551633"/>
+      <w:bookmarkStart w:id="11" w:name="_Toc374551633"/>
       <w:r>
         <w:t>Servicios a brindar por el producto</w:t>
       </w:r>
-      <w:bookmarkEnd w:id="12"/>
+      <w:bookmarkEnd w:id="11"/>
     </w:p>
     <w:p/>
     <w:p>
@@ -3894,12 +3874,12 @@
           <w:numId w:val="9"/>
         </w:numPr>
       </w:pPr>
-      <w:bookmarkStart w:id="13" w:name="_Toc374551634"/>
+      <w:bookmarkStart w:id="12" w:name="_Toc374551634"/>
       <w:r>
         <w:lastRenderedPageBreak/>
         <w:t>Diseño Arquitectónico</w:t>
       </w:r>
-      <w:bookmarkEnd w:id="13"/>
+      <w:bookmarkEnd w:id="12"/>
     </w:p>
     <w:p>
       <w:pPr>
@@ -3909,11 +3889,11 @@
           <w:numId w:val="9"/>
         </w:numPr>
       </w:pPr>
-      <w:bookmarkStart w:id="14" w:name="_Toc374551635"/>
+      <w:bookmarkStart w:id="13" w:name="_Toc374551635"/>
       <w:r>
         <w:t>Arquitectura Física</w:t>
       </w:r>
-      <w:bookmarkEnd w:id="14"/>
+      <w:bookmarkEnd w:id="13"/>
     </w:p>
     <w:p/>
     <w:p>
@@ -3961,7 +3941,7 @@
     </w:p>
     <w:p>
       <w:pPr>
-        <w:pStyle w:val="Epgrafe"/>
+        <w:pStyle w:val="Descripcin"/>
         <w:jc w:val="center"/>
         <w:rPr>
           <w:lang w:val="es-ES_tradnl"/>
@@ -4101,7 +4081,7 @@
     </w:p>
     <w:p>
       <w:pPr>
-        <w:pStyle w:val="Epgrafe"/>
+        <w:pStyle w:val="Descripcin"/>
         <w:ind w:left="2484" w:firstLine="348"/>
         <w:rPr>
           <w:lang w:val="es-ES_tradnl"/>
@@ -4187,16 +4167,16 @@
           <w:lang w:val="es-ES_tradnl"/>
         </w:rPr>
       </w:pPr>
-      <w:bookmarkStart w:id="15" w:name="_Toc355965600"/>
-      <w:bookmarkStart w:id="16" w:name="_Toc374551636"/>
+      <w:bookmarkStart w:id="14" w:name="_Toc355965600"/>
+      <w:bookmarkStart w:id="15" w:name="_Toc374551636"/>
       <w:r>
         <w:rPr>
           <w:lang w:val="es-ES_tradnl"/>
         </w:rPr>
         <w:t>Modulo A:</w:t>
       </w:r>
+      <w:bookmarkEnd w:id="14"/>
       <w:bookmarkEnd w:id="15"/>
-      <w:bookmarkEnd w:id="16"/>
     </w:p>
     <w:p>
       <w:pPr>
@@ -4219,16 +4199,16 @@
           <w:lang w:val="es-ES_tradnl"/>
         </w:rPr>
       </w:pPr>
-      <w:bookmarkStart w:id="17" w:name="_Toc355965601"/>
-      <w:bookmarkStart w:id="18" w:name="_Toc374551637"/>
+      <w:bookmarkStart w:id="16" w:name="_Toc355965601"/>
+      <w:bookmarkStart w:id="17" w:name="_Toc374551637"/>
       <w:r>
         <w:rPr>
           <w:lang w:val="es-ES_tradnl"/>
         </w:rPr>
         <w:t>Modulo B:</w:t>
       </w:r>
+      <w:bookmarkEnd w:id="16"/>
       <w:bookmarkEnd w:id="17"/>
-      <w:bookmarkEnd w:id="18"/>
     </w:p>
     <w:p>
       <w:pPr>
@@ -4251,8 +4231,8 @@
           <w:lang w:val="es-ES_tradnl"/>
         </w:rPr>
       </w:pPr>
-      <w:bookmarkStart w:id="19" w:name="_Toc355965602"/>
-      <w:bookmarkStart w:id="20" w:name="_Toc374551638"/>
+      <w:bookmarkStart w:id="18" w:name="_Toc355965602"/>
+      <w:bookmarkStart w:id="19" w:name="_Toc374551638"/>
       <w:r>
         <w:rPr>
           <w:lang w:val="es-ES_tradnl"/>
@@ -4265,8 +4245,8 @@
         </w:rPr>
         <w:t xml:space="preserve"> C:</w:t>
       </w:r>
+      <w:bookmarkEnd w:id="18"/>
       <w:bookmarkEnd w:id="19"/>
-      <w:bookmarkEnd w:id="20"/>
     </w:p>
     <w:p>
       <w:pPr>
@@ -4285,11 +4265,11 @@
           <w:numId w:val="26"/>
         </w:numPr>
       </w:pPr>
-      <w:bookmarkStart w:id="21" w:name="_Toc374551639"/>
+      <w:bookmarkStart w:id="20" w:name="_Toc374551639"/>
       <w:r>
         <w:t>Modelo de datos</w:t>
       </w:r>
-      <w:bookmarkEnd w:id="21"/>
+      <w:bookmarkEnd w:id="20"/>
     </w:p>
     <w:p/>
     <w:p>
@@ -4327,12 +4307,12 @@
           <w:numId w:val="9"/>
         </w:numPr>
       </w:pPr>
-      <w:bookmarkStart w:id="22" w:name="_Toc374551640"/>
+      <w:bookmarkStart w:id="21" w:name="_Toc374551640"/>
       <w:r>
         <w:lastRenderedPageBreak/>
         <w:t>Diseño Detallado</w:t>
       </w:r>
-      <w:bookmarkEnd w:id="22"/>
+      <w:bookmarkEnd w:id="21"/>
     </w:p>
     <w:p>
       <w:pPr>
@@ -4356,11 +4336,11 @@
       <w:r>
         <w:t xml:space="preserve"> </w:t>
       </w:r>
-      <w:bookmarkStart w:id="23" w:name="_Toc374551641"/>
+      <w:bookmarkStart w:id="22" w:name="_Toc374551641"/>
       <w:r>
         <w:t>Diseño detallado de módulos</w:t>
       </w:r>
-      <w:bookmarkEnd w:id="23"/>
+      <w:bookmarkEnd w:id="22"/>
     </w:p>
     <w:p>
       <w:pPr>
@@ -4403,7 +4383,7 @@
           <w:tab w:val="left" w:pos="709"/>
         </w:tabs>
       </w:pPr>
-      <w:bookmarkStart w:id="24" w:name="_Toc374551642"/>
+      <w:bookmarkStart w:id="23" w:name="_Toc374551642"/>
       <w:r>
         <w:t>Modulo/</w:t>
       </w:r>
@@ -4413,17 +4393,17 @@
       <w:r>
         <w:t xml:space="preserve"> (ejemplo)</w:t>
       </w:r>
-      <w:bookmarkEnd w:id="24"/>
+      <w:bookmarkEnd w:id="23"/>
     </w:p>
     <w:p>
       <w:pPr>
-        <w:pStyle w:val="Textodecuerpo"/>
+        <w:pStyle w:val="Textoindependiente"/>
         <w:ind w:left="426"/>
       </w:pPr>
     </w:p>
     <w:p>
       <w:pPr>
-        <w:pStyle w:val="Textodecuerpo"/>
+        <w:pStyle w:val="Textoindependiente"/>
         <w:keepNext/>
         <w:ind w:left="0"/>
       </w:pPr>
@@ -4448,45 +4428,29 @@
             <v:path o:extrusionok="f" gradientshapeok="t" o:connecttype="rect"/>
             <o:lock v:ext="edit" aspectratio="t"/>
           </v:shapetype>
-          <v:shape id="_x0000_i1025" type="#_x0000_t75" style="width:441pt;height:287pt" o:ole="">
-            <v:imagedata r:id="rId10" o:title=""/>
+          <v:shape id="_x0000_i1025" type="#_x0000_t75" style="width:441pt;height:287.25pt" o:ole="">
+            <v:imagedata r:id="rId9" o:title=""/>
           </v:shape>
-          <o:OLEObject Type="Embed" ProgID="Visio.Drawing.11" ShapeID="_x0000_i1025" DrawAspect="Content" ObjectID="_1448293447" r:id="rId11"/>
+          <o:OLEObject Type="Embed" ProgID="Visio.Drawing.11" ShapeID="_x0000_i1025" DrawAspect="Content" ObjectID="_1631335894" r:id="rId10"/>
         </w:object>
       </w:r>
     </w:p>
     <w:p>
       <w:pPr>
-        <w:pStyle w:val="Epgrafe"/>
+        <w:pStyle w:val="Descripcin"/>
         <w:jc w:val="center"/>
       </w:pPr>
       <w:r>
         <w:t xml:space="preserve">Ilustración </w:t>
       </w:r>
-      <w:r>
-        <w:fldChar w:fldCharType="begin"/>
-      </w:r>
-      <w:r>
-        <w:instrText xml:space="preserve"> SEQ Ilustra</w:instrText>
-      </w:r>
-      <w:r>
-        <w:instrText xml:space="preserve">ción \* ARABIC </w:instrText>
-      </w:r>
-      <w:r>
-        <w:fldChar w:fldCharType="separate"/>
-      </w:r>
-      <w:r>
-        <w:rPr>
-          <w:noProof/>
-        </w:rPr>
-        <w:t>8</w:t>
-      </w:r>
-      <w:r>
-        <w:rPr>
-          <w:noProof/>
-        </w:rPr>
-        <w:fldChar w:fldCharType="end"/>
-      </w:r>
+      <w:fldSimple w:instr=" SEQ Ilustración \* ARABIC ">
+        <w:r>
+          <w:rPr>
+            <w:noProof/>
+          </w:rPr>
+          <w:t>8</w:t>
+        </w:r>
+      </w:fldSimple>
       <w:r>
         <w:t xml:space="preserve">, diseño detallado </w:t>
       </w:r>
@@ -4499,12 +4463,12 @@
     </w:p>
     <w:p>
       <w:pPr>
-        <w:pStyle w:val="Textodecuerpo"/>
+        <w:pStyle w:val="Textoindependiente"/>
       </w:pPr>
     </w:p>
     <w:p>
       <w:pPr>
-        <w:pStyle w:val="Textodecuerpo"/>
+        <w:pStyle w:val="Textoindependiente"/>
         <w:ind w:left="0"/>
       </w:pPr>
       <w:r>
@@ -4522,7 +4486,7 @@
     </w:p>
     <w:p>
       <w:pPr>
-        <w:pStyle w:val="Textodecuerpo"/>
+        <w:pStyle w:val="Textoindependiente"/>
         <w:ind w:left="3686" w:hanging="3686"/>
       </w:pPr>
       <w:r>
@@ -4546,7 +4510,7 @@
     </w:p>
     <w:p>
       <w:pPr>
-        <w:pStyle w:val="Textodecuerpo"/>
+        <w:pStyle w:val="Textoindependiente"/>
         <w:ind w:left="3686" w:hanging="3686"/>
       </w:pPr>
       <w:r>
@@ -4580,7 +4544,7 @@
     </w:p>
     <w:p>
       <w:pPr>
-        <w:pStyle w:val="Textodecuerpo"/>
+        <w:pStyle w:val="Textoindependiente"/>
         <w:ind w:left="3686" w:hanging="3686"/>
       </w:pPr>
       <w:r>
@@ -4646,7 +4610,7 @@
     </w:p>
     <w:p>
       <w:pPr>
-        <w:pStyle w:val="Textodecuerpo"/>
+        <w:pStyle w:val="Textoindependiente"/>
         <w:ind w:left="3686" w:hanging="3686"/>
       </w:pPr>
       <w:r>
@@ -4721,7 +4685,7 @@
     </w:p>
     <w:p>
       <w:pPr>
-        <w:pStyle w:val="Textodecuerpo"/>
+        <w:pStyle w:val="Textoindependiente"/>
         <w:ind w:left="3686" w:hanging="3686"/>
       </w:pPr>
       <w:r>
@@ -4751,13 +4715,13 @@
     </w:p>
     <w:p>
       <w:pPr>
-        <w:pStyle w:val="Textodecuerpo"/>
+        <w:pStyle w:val="Textoindependiente"/>
         <w:ind w:left="3686" w:hanging="3686"/>
       </w:pPr>
     </w:p>
     <w:p>
       <w:pPr>
-        <w:pStyle w:val="Textodecuerpo"/>
+        <w:pStyle w:val="Textoindependiente"/>
         <w:ind w:left="0"/>
       </w:pPr>
     </w:p>
@@ -4769,14 +4733,14 @@
           <w:numId w:val="0"/>
         </w:numPr>
       </w:pPr>
-      <w:bookmarkStart w:id="25" w:name="_Toc374551643"/>
+      <w:bookmarkStart w:id="24" w:name="_Toc374551643"/>
       <w:r>
         <w:t>Modulo/</w:t>
       </w:r>
       <w:r>
         <w:t>Sistema de Creación de contenidos</w:t>
       </w:r>
-      <w:bookmarkEnd w:id="25"/>
+      <w:bookmarkEnd w:id="24"/>
     </w:p>
     <w:p/>
     <w:p>
@@ -4857,7 +4821,7 @@
           <w:numId w:val="9"/>
         </w:numPr>
       </w:pPr>
-      <w:bookmarkStart w:id="26" w:name="_Toc374551644"/>
+      <w:bookmarkStart w:id="25" w:name="_Toc374551644"/>
       <w:r>
         <w:t>D</w:t>
       </w:r>
@@ -4867,7 +4831,7 @@
       <w:r>
         <w:t>de estructura de sistema</w:t>
       </w:r>
-      <w:bookmarkEnd w:id="26"/>
+      <w:bookmarkEnd w:id="25"/>
     </w:p>
     <w:p/>
     <w:p>
@@ -4931,153 +4895,7 @@
     </w:p>
     <w:p>
       <w:pPr>
-        <w:pStyle w:val="Epgrafe"/>
-        <w:jc w:val="center"/>
-      </w:pPr>
-      <w:r>
-        <w:t xml:space="preserve">Ilustración </w:t>
-      </w:r>
-      <w:r>
-        <w:fldChar w:fldCharType="begin"/>
-      </w:r>
-      <w:r>
-        <w:instrText xml:space="preserve"> SEQ Ilustración \* ARABIC </w:instrText>
-      </w:r>
-      <w:r>
-        <w:fldChar w:fldCharType="separate"/>
-      </w:r>
-      <w:r>
-        <w:rPr>
-          <w:noProof/>
-        </w:rPr>
-        <w:t>12</w:t>
-      </w:r>
-      <w:r>
-        <w:rPr>
-          <w:noProof/>
-        </w:rPr>
-        <w:fldChar w:fldCharType="end"/>
-      </w:r>
-      <w:r>
-        <w:t xml:space="preserve">, diagrama de </w:t>
-      </w:r>
-      <w:r>
-        <w:t xml:space="preserve">clases del sistema </w:t>
-      </w:r>
-    </w:p>
-    <w:p>
-      <w:pPr>
-        <w:jc w:val="both"/>
-      </w:pPr>
-    </w:p>
-    <w:p>
-      <w:pPr>
-        <w:jc w:val="both"/>
-      </w:pPr>
-    </w:p>
-    <w:p>
-      <w:pPr>
-        <w:jc w:val="both"/>
-      </w:pPr>
-    </w:p>
-    <w:p>
-      <w:pPr>
-        <w:jc w:val="both"/>
-      </w:pPr>
-    </w:p>
-    <w:p>
-      <w:pPr>
-        <w:jc w:val="both"/>
-      </w:pPr>
-    </w:p>
-    <w:p>
-      <w:pPr>
-        <w:jc w:val="both"/>
-      </w:pPr>
-    </w:p>
-    <w:p>
-      <w:pPr>
-        <w:jc w:val="both"/>
-      </w:pPr>
-    </w:p>
-    <w:p>
-      <w:pPr>
-        <w:jc w:val="both"/>
-      </w:pPr>
-    </w:p>
-    <w:p>
-      <w:pPr>
-        <w:pStyle w:val="Ttulo2"/>
-        <w:numPr>
-          <w:ilvl w:val="1"/>
-          <w:numId w:val="34"/>
-        </w:numPr>
-      </w:pPr>
-      <w:bookmarkStart w:id="27" w:name="_Toc374551645"/>
-      <w:r>
-        <w:t>D</w:t>
-      </w:r>
-      <w:r>
-        <w:t xml:space="preserve">iseño de </w:t>
-      </w:r>
-      <w:r>
-        <w:t>comportamiento</w:t>
-      </w:r>
-      <w:r>
-        <w:t xml:space="preserve"> de</w:t>
-      </w:r>
-      <w:r>
-        <w:t>l</w:t>
-      </w:r>
-      <w:r>
-        <w:t xml:space="preserve"> </w:t>
-      </w:r>
-      <w:r>
-        <w:t>sistema</w:t>
-      </w:r>
-      <w:bookmarkEnd w:id="27"/>
-    </w:p>
-    <w:p/>
-    <w:p/>
-    <w:p/>
-    <w:p>
-      <w:r>
-        <w:t xml:space="preserve">Diagrama de comportamiento que puede ser diagrama de secuencia o actividad. </w:t>
-      </w:r>
-    </w:p>
-    <w:p>
-      <w:pPr>
-        <w:keepNext/>
-        <w:jc w:val="both"/>
-      </w:pPr>
-    </w:p>
-    <w:p>
-      <w:pPr>
-        <w:keepNext/>
-        <w:jc w:val="both"/>
-      </w:pPr>
-    </w:p>
-    <w:p>
-      <w:pPr>
-        <w:keepNext/>
-        <w:jc w:val="both"/>
-      </w:pPr>
-    </w:p>
-    <w:p>
-      <w:pPr>
-        <w:keepNext/>
-        <w:jc w:val="both"/>
-      </w:pPr>
-    </w:p>
-    <w:p>
-      <w:pPr>
-        <w:keepNext/>
-        <w:jc w:val="both"/>
-      </w:pPr>
-    </w:p>
-    <w:p>
-      <w:pPr>
-        <w:pStyle w:val="Epgrafe"/>
+        <w:pStyle w:val="Descripcin"/>
         <w:jc w:val="center"/>
       </w:pPr>
       <w:r>
@@ -5092,33 +4910,26 @@
         </w:r>
       </w:fldSimple>
       <w:r>
-        <w:t xml:space="preserve">, diagrama de secuencia del sistema </w:t>
+        <w:t xml:space="preserve">, diagrama de </w:t>
       </w:r>
       <w:r>
-        <w:tab/>
+        <w:t>clases del sistema</w:t>
       </w:r>
     </w:p>
-    <w:p/>
-    <w:p/>
     <w:p>
       <w:pPr>
-        <w:pStyle w:val="Ttulo2"/>
-        <w:numPr>
-          <w:ilvl w:val="1"/>
-          <w:numId w:val="33"/>
-        </w:numPr>
-      </w:pPr>
-      <w:bookmarkStart w:id="28" w:name="_Toc374551646"/>
-      <w:r>
-        <w:t>D</w:t>
-      </w:r>
-      <w:r>
-        <w:t>iccionario de Datos</w:t>
-      </w:r>
-      <w:bookmarkEnd w:id="28"/>
+        <w:jc w:val="both"/>
+      </w:pPr>
     </w:p>
-    <w:p/>
-    <w:p/>
+    <w:p>
+      <w:pPr>
+        <w:jc w:val="both"/>
+      </w:pPr>
+    </w:p>
+    <w:p>
+      <w:bookmarkStart w:id="26" w:name="_GoBack"/>
+      <w:bookmarkEnd w:id="26"/>
+    </w:p>
     <w:p>
       <w:pPr>
         <w:pStyle w:val="Ttulo2"/>
@@ -5126,12 +4937,14 @@
           <w:ilvl w:val="1"/>
           <w:numId w:val="28"/>
         </w:numPr>
-      </w:pPr>
-      <w:bookmarkStart w:id="29" w:name="_Toc374551647"/>
+        <w:ind w:left="993" w:hanging="709"/>
+      </w:pPr>
+      <w:bookmarkStart w:id="27" w:name="_Toc374551647"/>
       <w:r>
+        <w:lastRenderedPageBreak/>
         <w:t>Especificación de procesos</w:t>
       </w:r>
-      <w:bookmarkEnd w:id="29"/>
+      <w:bookmarkEnd w:id="27"/>
     </w:p>
     <w:p/>
     <w:tbl>
@@ -5455,25 +5268,7 @@
                 <w:szCs w:val="22"/>
                 <w:lang w:val="es-ES_tradnl"/>
               </w:rPr>
-              <w:t xml:space="preserve">Despliega en pantalla el formulario de registro para empresas. Verifica </w:t>
-            </w:r>
-            <w:proofErr w:type="spellStart"/>
-            <w:r>
-              <w:rPr>
-                <w:sz w:val="22"/>
-                <w:szCs w:val="22"/>
-                <w:lang w:val="es-ES_tradnl"/>
-              </w:rPr>
-              <w:t>correctitud</w:t>
-            </w:r>
-            <w:proofErr w:type="spellEnd"/>
-            <w:r>
-              <w:rPr>
-                <w:sz w:val="22"/>
-                <w:szCs w:val="22"/>
-                <w:lang w:val="es-ES_tradnl"/>
-              </w:rPr>
-              <w:t xml:space="preserve"> de campos rellenados.</w:t>
+              <w:t>Despliega en pantalla el formulario de registro para empresas. Verifica correctitud de campos rellenados.</w:t>
             </w:r>
           </w:p>
         </w:tc>
@@ -6083,12 +5878,12 @@
           <w:numId w:val="9"/>
         </w:numPr>
       </w:pPr>
-      <w:bookmarkStart w:id="30" w:name="_Toc374551648"/>
+      <w:bookmarkStart w:id="28" w:name="_Toc374551648"/>
       <w:r>
         <w:lastRenderedPageBreak/>
         <w:t>Diseño de Interfaz</w:t>
       </w:r>
-      <w:bookmarkEnd w:id="30"/>
+      <w:bookmarkEnd w:id="28"/>
     </w:p>
     <w:p>
       <w:pPr>
@@ -6103,13 +5898,13 @@
           <w:numId w:val="31"/>
         </w:numPr>
       </w:pPr>
-      <w:bookmarkStart w:id="31" w:name="_Toc231664999"/>
-      <w:bookmarkStart w:id="32" w:name="_Toc374551649"/>
+      <w:bookmarkStart w:id="29" w:name="_Toc231664999"/>
+      <w:bookmarkStart w:id="30" w:name="_Toc374551649"/>
       <w:r>
         <w:t>Diseño de interfaz de usuario</w:t>
       </w:r>
-      <w:bookmarkEnd w:id="31"/>
-      <w:bookmarkEnd w:id="32"/>
+      <w:bookmarkEnd w:id="29"/>
+      <w:bookmarkEnd w:id="30"/>
     </w:p>
     <w:p/>
     <w:p>
@@ -6128,15 +5923,7 @@
       </w:r>
       <w:proofErr w:type="spellEnd"/>
       <w:r>
-        <w:t xml:space="preserve">) que </w:t>
-      </w:r>
-      <w:proofErr w:type="spellStart"/>
-      <w:r>
-        <w:t>Drupal</w:t>
-      </w:r>
-      <w:proofErr w:type="spellEnd"/>
-      <w:r>
-        <w:t xml:space="preserve"> ofrece. La decisión del diseño a emplear se basó en lograr cierto grado de similitud con el actual sitio del DCC, manteniendo una interfaz práctica y sobria.</w:t>
+        <w:t>) que Drupal ofrece. La decisión del diseño a emplear se basó en lograr cierto grado de similitud con el actual sitio del DCC, manteniendo una interfaz práctica y sobria.</w:t>
       </w:r>
     </w:p>
     <w:p>
@@ -6155,13 +5942,13 @@
           <w:numId w:val="31"/>
         </w:numPr>
       </w:pPr>
-      <w:bookmarkStart w:id="33" w:name="_Toc231665000"/>
-      <w:bookmarkStart w:id="34" w:name="_Toc374551650"/>
+      <w:bookmarkStart w:id="31" w:name="_Toc231665000"/>
+      <w:bookmarkStart w:id="32" w:name="_Toc374551650"/>
       <w:r>
         <w:t>Página inicial.</w:t>
       </w:r>
-      <w:bookmarkEnd w:id="33"/>
-      <w:bookmarkEnd w:id="34"/>
+      <w:bookmarkEnd w:id="31"/>
+      <w:bookmarkEnd w:id="32"/>
     </w:p>
     <w:p>
       <w:pPr>
@@ -6178,42 +5965,29 @@
       </w:pPr>
       <w:r>
         <w:object w:dxaOrig="10845" w:dyaOrig="8295" w14:anchorId="0DF93196">
-          <v:shape id="_x0000_i1036" type="#_x0000_t75" style="width:441pt;height:339pt" o:ole="">
-            <v:imagedata r:id="rId12" o:title=""/>
+          <v:shape id="_x0000_i1026" type="#_x0000_t75" style="width:441pt;height:339pt" o:ole="">
+            <v:imagedata r:id="rId11" o:title=""/>
           </v:shape>
-          <o:OLEObject Type="Embed" ProgID="Visio.Drawing.11" ShapeID="_x0000_i1036" DrawAspect="Content" ObjectID="_1448293448" r:id="rId13"/>
+          <o:OLEObject Type="Embed" ProgID="Visio.Drawing.11" ShapeID="_x0000_i1026" DrawAspect="Content" ObjectID="_1631335895" r:id="rId12"/>
         </w:object>
       </w:r>
     </w:p>
     <w:p>
       <w:pPr>
-        <w:pStyle w:val="Epgrafe"/>
+        <w:pStyle w:val="Descripcin"/>
         <w:jc w:val="center"/>
       </w:pPr>
       <w:r>
         <w:t xml:space="preserve">Ilustración </w:t>
       </w:r>
-      <w:r>
-        <w:fldChar w:fldCharType="begin"/>
-      </w:r>
-      <w:r>
-        <w:instrText xml:space="preserve"> SEQ Ilustración \* ARABIC </w:instrText>
-      </w:r>
-      <w:r>
-        <w:fldChar w:fldCharType="separate"/>
-      </w:r>
-      <w:r>
-        <w:rPr>
-          <w:noProof/>
-        </w:rPr>
-        <w:t>6</w:t>
-      </w:r>
-      <w:r>
-        <w:rPr>
-          <w:noProof/>
-        </w:rPr>
-        <w:fldChar w:fldCharType="end"/>
-      </w:r>
+      <w:fldSimple w:instr=" SEQ Ilustración \* ARABIC ">
+        <w:r>
+          <w:rPr>
+            <w:noProof/>
+          </w:rPr>
+          <w:t>6</w:t>
+        </w:r>
+      </w:fldSimple>
       <w:r>
         <w:t>, esquema de página de inicio del sistema.</w:t>
       </w:r>
@@ -6259,12 +6033,12 @@
           <w:numId w:val="31"/>
         </w:numPr>
       </w:pPr>
-      <w:bookmarkStart w:id="35" w:name="_Toc374551651"/>
+      <w:bookmarkStart w:id="33" w:name="_Toc374551651"/>
       <w:r>
         <w:lastRenderedPageBreak/>
         <w:t>Matriz de trazado</w:t>
       </w:r>
-      <w:bookmarkEnd w:id="35"/>
+      <w:bookmarkEnd w:id="33"/>
       <w:r>
         <w:t xml:space="preserve"> </w:t>
       </w:r>
@@ -6293,33 +6067,20 @@
     </w:p>
     <w:p>
       <w:pPr>
-        <w:pStyle w:val="Epgrafe"/>
+        <w:pStyle w:val="Descripcin"/>
         <w:keepNext/>
       </w:pPr>
       <w:r>
         <w:t xml:space="preserve">Tabla </w:t>
       </w:r>
-      <w:r>
-        <w:fldChar w:fldCharType="begin"/>
-      </w:r>
-      <w:r>
-        <w:instrText xml:space="preserve"> SEQ Tabla \* ARABIC </w:instrText>
-      </w:r>
-      <w:r>
-        <w:fldChar w:fldCharType="separate"/>
-      </w:r>
-      <w:r>
-        <w:rPr>
-          <w:noProof/>
-        </w:rPr>
-        <w:t>1</w:t>
-      </w:r>
-      <w:r>
-        <w:rPr>
-          <w:noProof/>
-        </w:rPr>
-        <w:fldChar w:fldCharType="end"/>
-      </w:r>
+      <w:fldSimple w:instr=" SEQ Tabla \* ARABIC ">
+        <w:r>
+          <w:rPr>
+            <w:noProof/>
+          </w:rPr>
+          <w:t>1</w:t>
+        </w:r>
+      </w:fldSimple>
       <w:r>
         <w:t>, matriz de trazado RS vs. MD</w:t>
       </w:r>
@@ -16885,7 +16646,7 @@
       </w:pPr>
     </w:p>
     <w:sectPr>
-      <w:footerReference w:type="default" r:id="rId14"/>
+      <w:footerReference w:type="default" r:id="rId13"/>
       <w:pgSz w:w="12242" w:h="15842" w:code="119"/>
       <w:pgMar w:top="1418" w:right="1701" w:bottom="1418" w:left="1701" w:header="709" w:footer="709" w:gutter="0"/>
       <w:cols w:space="708"/>
@@ -16897,7 +16658,7 @@
 </file>
 
 <file path=word/endnotes.xml><?xml version="1.0" encoding="utf-8"?>
-<w:endnotes xmlns:wpc="http://schemas.microsoft.com/office/word/2010/wordprocessingCanvas" xmlns:mo="http://schemas.microsoft.com/office/mac/office/2008/main" xmlns:mc="http://schemas.openxmlformats.org/markup-compatibility/2006" xmlns:mv="urn:schemas-microsoft-com:mac:vml" xmlns:o="urn:schemas-microsoft-com:office:office" xmlns:r="http://schemas.openxmlformats.org/officeDocument/2006/relationships" xmlns:m="http://schemas.openxmlformats.org/officeDocument/2006/math" xmlns:v="urn:schemas-microsoft-com:vml" xmlns:wp14="http://schemas.microsoft.com/office/word/2010/wordprocessingDrawing" xmlns:wp="http://schemas.openxmlformats.org/drawingml/2006/wordprocessingDrawing" xmlns:w10="urn:schemas-microsoft-com:office:word" xmlns:w="http://schemas.openxmlformats.org/wordprocessingml/2006/main" xmlns:w14="http://schemas.microsoft.com/office/word/2010/wordml" xmlns:wpg="http://schemas.microsoft.com/office/word/2010/wordprocessingGroup" xmlns:wpi="http://schemas.microsoft.com/office/word/2010/wordprocessingInk" xmlns:wne="http://schemas.microsoft.com/office/word/2006/wordml" xmlns:wps="http://schemas.microsoft.com/office/word/2010/wordprocessingShape" mc:Ignorable="w14 wp14">
+<w:endnotes xmlns:wpc="http://schemas.microsoft.com/office/word/2010/wordprocessingCanvas" xmlns:cx="http://schemas.microsoft.com/office/drawing/2014/chartex" xmlns:cx1="http://schemas.microsoft.com/office/drawing/2015/9/8/chartex" xmlns:cx2="http://schemas.microsoft.com/office/drawing/2015/10/21/chartex" xmlns:cx3="http://schemas.microsoft.com/office/drawing/2016/5/9/chartex" xmlns:cx4="http://schemas.microsoft.com/office/drawing/2016/5/10/chartex" xmlns:cx5="http://schemas.microsoft.com/office/drawing/2016/5/11/chartex" xmlns:cx6="http://schemas.microsoft.com/office/drawing/2016/5/12/chartex" xmlns:cx7="http://schemas.microsoft.com/office/drawing/2016/5/13/chartex" xmlns:cx8="http://schemas.microsoft.com/office/drawing/2016/5/14/chartex" xmlns:mc="http://schemas.openxmlformats.org/markup-compatibility/2006" xmlns:aink="http://schemas.microsoft.com/office/drawing/2016/ink" xmlns:am3d="http://schemas.microsoft.com/office/drawing/2017/model3d" xmlns:o="urn:schemas-microsoft-com:office:office" xmlns:r="http://schemas.openxmlformats.org/officeDocument/2006/relationships" xmlns:m="http://schemas.openxmlformats.org/officeDocument/2006/math" xmlns:v="urn:schemas-microsoft-com:vml" xmlns:wp14="http://schemas.microsoft.com/office/word/2010/wordprocessingDrawing" xmlns:wp="http://schemas.openxmlformats.org/drawingml/2006/wordprocessingDrawing" xmlns:w10="urn:schemas-microsoft-com:office:word" xmlns:w="http://schemas.openxmlformats.org/wordprocessingml/2006/main" xmlns:w14="http://schemas.microsoft.com/office/word/2010/wordml" xmlns:w15="http://schemas.microsoft.com/office/word/2012/wordml" xmlns:w16cid="http://schemas.microsoft.com/office/word/2016/wordml/cid" xmlns:w16se="http://schemas.microsoft.com/office/word/2015/wordml/symex" xmlns:wpg="http://schemas.microsoft.com/office/word/2010/wordprocessingGroup" xmlns:wpi="http://schemas.microsoft.com/office/word/2010/wordprocessingInk" xmlns:wne="http://schemas.microsoft.com/office/word/2006/wordml" xmlns:wps="http://schemas.microsoft.com/office/word/2010/wordprocessingShape" mc:Ignorable="w14 w15 w16se w16cid wp14">
   <w:endnote w:type="separator" w:id="-1">
     <w:p>
       <w:r>
@@ -16916,7 +16677,7 @@
 </file>
 
 <file path=word/footer1.xml><?xml version="1.0" encoding="utf-8"?>
-<w:ftr xmlns:wpc="http://schemas.microsoft.com/office/word/2010/wordprocessingCanvas" xmlns:mo="http://schemas.microsoft.com/office/mac/office/2008/main" xmlns:mc="http://schemas.openxmlformats.org/markup-compatibility/2006" xmlns:mv="urn:schemas-microsoft-com:mac:vml" xmlns:o="urn:schemas-microsoft-com:office:office" xmlns:r="http://schemas.openxmlformats.org/officeDocument/2006/relationships" xmlns:m="http://schemas.openxmlformats.org/officeDocument/2006/math" xmlns:v="urn:schemas-microsoft-com:vml" xmlns:wp14="http://schemas.microsoft.com/office/word/2010/wordprocessingDrawing" xmlns:wp="http://schemas.openxmlformats.org/drawingml/2006/wordprocessingDrawing" xmlns:w10="urn:schemas-microsoft-com:office:word" xmlns:w="http://schemas.openxmlformats.org/wordprocessingml/2006/main" xmlns:w14="http://schemas.microsoft.com/office/word/2010/wordml" xmlns:wpg="http://schemas.microsoft.com/office/word/2010/wordprocessingGroup" xmlns:wpi="http://schemas.microsoft.com/office/word/2010/wordprocessingInk" xmlns:wne="http://schemas.microsoft.com/office/word/2006/wordml" xmlns:wps="http://schemas.microsoft.com/office/word/2010/wordprocessingShape" mc:Ignorable="w14 wp14">
+<w:ftr xmlns:wpc="http://schemas.microsoft.com/office/word/2010/wordprocessingCanvas" xmlns:cx="http://schemas.microsoft.com/office/drawing/2014/chartex" xmlns:cx1="http://schemas.microsoft.com/office/drawing/2015/9/8/chartex" xmlns:cx2="http://schemas.microsoft.com/office/drawing/2015/10/21/chartex" xmlns:cx3="http://schemas.microsoft.com/office/drawing/2016/5/9/chartex" xmlns:cx4="http://schemas.microsoft.com/office/drawing/2016/5/10/chartex" xmlns:cx5="http://schemas.microsoft.com/office/drawing/2016/5/11/chartex" xmlns:cx6="http://schemas.microsoft.com/office/drawing/2016/5/12/chartex" xmlns:cx7="http://schemas.microsoft.com/office/drawing/2016/5/13/chartex" xmlns:cx8="http://schemas.microsoft.com/office/drawing/2016/5/14/chartex" xmlns:mc="http://schemas.openxmlformats.org/markup-compatibility/2006" xmlns:aink="http://schemas.microsoft.com/office/drawing/2016/ink" xmlns:am3d="http://schemas.microsoft.com/office/drawing/2017/model3d" xmlns:o="urn:schemas-microsoft-com:office:office" xmlns:r="http://schemas.openxmlformats.org/officeDocument/2006/relationships" xmlns:m="http://schemas.openxmlformats.org/officeDocument/2006/math" xmlns:v="urn:schemas-microsoft-com:vml" xmlns:wp14="http://schemas.microsoft.com/office/word/2010/wordprocessingDrawing" xmlns:wp="http://schemas.openxmlformats.org/drawingml/2006/wordprocessingDrawing" xmlns:w10="urn:schemas-microsoft-com:office:word" xmlns:w="http://schemas.openxmlformats.org/wordprocessingml/2006/main" xmlns:w14="http://schemas.microsoft.com/office/word/2010/wordml" xmlns:w15="http://schemas.microsoft.com/office/word/2012/wordml" xmlns:w16cid="http://schemas.microsoft.com/office/word/2016/wordml/cid" xmlns:w16se="http://schemas.microsoft.com/office/word/2015/wordml/symex" xmlns:wpg="http://schemas.microsoft.com/office/word/2010/wordprocessingGroup" xmlns:wpi="http://schemas.microsoft.com/office/word/2010/wordprocessingInk" xmlns:wne="http://schemas.microsoft.com/office/word/2006/wordml" xmlns:wps="http://schemas.microsoft.com/office/word/2010/wordprocessingShape" mc:Ignorable="w14 w15 w16se w16cid wp14">
   <w:sdt>
     <w:sdtPr>
       <w:id w:val="225403063"/>
@@ -16965,7 +16726,7 @@
 </file>
 
 <file path=word/footnotes.xml><?xml version="1.0" encoding="utf-8"?>
-<w:footnotes xmlns:wpc="http://schemas.microsoft.com/office/word/2010/wordprocessingCanvas" xmlns:mo="http://schemas.microsoft.com/office/mac/office/2008/main" xmlns:mc="http://schemas.openxmlformats.org/markup-compatibility/2006" xmlns:mv="urn:schemas-microsoft-com:mac:vml" xmlns:o="urn:schemas-microsoft-com:office:office" xmlns:r="http://schemas.openxmlformats.org/officeDocument/2006/relationships" xmlns:m="http://schemas.openxmlformats.org/officeDocument/2006/math" xmlns:v="urn:schemas-microsoft-com:vml" xmlns:wp14="http://schemas.microsoft.com/office/word/2010/wordprocessingDrawing" xmlns:wp="http://schemas.openxmlformats.org/drawingml/2006/wordprocessingDrawing" xmlns:w10="urn:schemas-microsoft-com:office:word" xmlns:w="http://schemas.openxmlformats.org/wordprocessingml/2006/main" xmlns:w14="http://schemas.microsoft.com/office/word/2010/wordml" xmlns:wpg="http://schemas.microsoft.com/office/word/2010/wordprocessingGroup" xmlns:wpi="http://schemas.microsoft.com/office/word/2010/wordprocessingInk" xmlns:wne="http://schemas.microsoft.com/office/word/2006/wordml" xmlns:wps="http://schemas.microsoft.com/office/word/2010/wordprocessingShape" mc:Ignorable="w14 wp14">
+<w:footnotes xmlns:wpc="http://schemas.microsoft.com/office/word/2010/wordprocessingCanvas" xmlns:cx="http://schemas.microsoft.com/office/drawing/2014/chartex" xmlns:cx1="http://schemas.microsoft.com/office/drawing/2015/9/8/chartex" xmlns:cx2="http://schemas.microsoft.com/office/drawing/2015/10/21/chartex" xmlns:cx3="http://schemas.microsoft.com/office/drawing/2016/5/9/chartex" xmlns:cx4="http://schemas.microsoft.com/office/drawing/2016/5/10/chartex" xmlns:cx5="http://schemas.microsoft.com/office/drawing/2016/5/11/chartex" xmlns:cx6="http://schemas.microsoft.com/office/drawing/2016/5/12/chartex" xmlns:cx7="http://schemas.microsoft.com/office/drawing/2016/5/13/chartex" xmlns:cx8="http://schemas.microsoft.com/office/drawing/2016/5/14/chartex" xmlns:mc="http://schemas.openxmlformats.org/markup-compatibility/2006" xmlns:aink="http://schemas.microsoft.com/office/drawing/2016/ink" xmlns:am3d="http://schemas.microsoft.com/office/drawing/2017/model3d" xmlns:o="urn:schemas-microsoft-com:office:office" xmlns:r="http://schemas.openxmlformats.org/officeDocument/2006/relationships" xmlns:m="http://schemas.openxmlformats.org/officeDocument/2006/math" xmlns:v="urn:schemas-microsoft-com:vml" xmlns:wp14="http://schemas.microsoft.com/office/word/2010/wordprocessingDrawing" xmlns:wp="http://schemas.openxmlformats.org/drawingml/2006/wordprocessingDrawing" xmlns:w10="urn:schemas-microsoft-com:office:word" xmlns:w="http://schemas.openxmlformats.org/wordprocessingml/2006/main" xmlns:w14="http://schemas.microsoft.com/office/word/2010/wordml" xmlns:w15="http://schemas.microsoft.com/office/word/2012/wordml" xmlns:w16cid="http://schemas.microsoft.com/office/word/2016/wordml/cid" xmlns:w16se="http://schemas.microsoft.com/office/word/2015/wordml/symex" xmlns:wpg="http://schemas.microsoft.com/office/word/2010/wordprocessingGroup" xmlns:wpi="http://schemas.microsoft.com/office/word/2010/wordprocessingInk" xmlns:wne="http://schemas.microsoft.com/office/word/2006/wordml" xmlns:wps="http://schemas.microsoft.com/office/word/2010/wordprocessingShape" mc:Ignorable="w14 w15 w16se w16cid wp14">
   <w:footnote w:type="separator" w:id="-1">
     <w:p>
       <w:r>
@@ -16984,8 +16745,8 @@
 </file>
 
 <file path=word/numbering.xml><?xml version="1.0" encoding="utf-8"?>
-<w:numbering xmlns:wpc="http://schemas.microsoft.com/office/word/2010/wordprocessingCanvas" xmlns:mo="http://schemas.microsoft.com/office/mac/office/2008/main" xmlns:mc="http://schemas.openxmlformats.org/markup-compatibility/2006" xmlns:mv="urn:schemas-microsoft-com:mac:vml" xmlns:o="urn:schemas-microsoft-com:office:office" xmlns:r="http://schemas.openxmlformats.org/officeDocument/2006/relationships" xmlns:m="http://schemas.openxmlformats.org/officeDocument/2006/math" xmlns:v="urn:schemas-microsoft-com:vml" xmlns:wp14="http://schemas.microsoft.com/office/word/2010/wordprocessingDrawing" xmlns:wp="http://schemas.openxmlformats.org/drawingml/2006/wordprocessingDrawing" xmlns:w10="urn:schemas-microsoft-com:office:word" xmlns:w="http://schemas.openxmlformats.org/wordprocessingml/2006/main" xmlns:w14="http://schemas.microsoft.com/office/word/2010/wordml" xmlns:wpg="http://schemas.microsoft.com/office/word/2010/wordprocessingGroup" xmlns:wpi="http://schemas.microsoft.com/office/word/2010/wordprocessingInk" xmlns:wne="http://schemas.microsoft.com/office/word/2006/wordml" xmlns:wps="http://schemas.microsoft.com/office/word/2010/wordprocessingShape" mc:Ignorable="w14 wp14">
-  <w:abstractNum w:abstractNumId="0">
+<w:numbering xmlns:wpc="http://schemas.microsoft.com/office/word/2010/wordprocessingCanvas" xmlns:cx="http://schemas.microsoft.com/office/drawing/2014/chartex" xmlns:cx1="http://schemas.microsoft.com/office/drawing/2015/9/8/chartex" xmlns:cx2="http://schemas.microsoft.com/office/drawing/2015/10/21/chartex" xmlns:cx3="http://schemas.microsoft.com/office/drawing/2016/5/9/chartex" xmlns:cx4="http://schemas.microsoft.com/office/drawing/2016/5/10/chartex" xmlns:cx5="http://schemas.microsoft.com/office/drawing/2016/5/11/chartex" xmlns:cx6="http://schemas.microsoft.com/office/drawing/2016/5/12/chartex" xmlns:cx7="http://schemas.microsoft.com/office/drawing/2016/5/13/chartex" xmlns:cx8="http://schemas.microsoft.com/office/drawing/2016/5/14/chartex" xmlns:mc="http://schemas.openxmlformats.org/markup-compatibility/2006" xmlns:aink="http://schemas.microsoft.com/office/drawing/2016/ink" xmlns:am3d="http://schemas.microsoft.com/office/drawing/2017/model3d" xmlns:o="urn:schemas-microsoft-com:office:office" xmlns:r="http://schemas.openxmlformats.org/officeDocument/2006/relationships" xmlns:m="http://schemas.openxmlformats.org/officeDocument/2006/math" xmlns:v="urn:schemas-microsoft-com:vml" xmlns:wp14="http://schemas.microsoft.com/office/word/2010/wordprocessingDrawing" xmlns:wp="http://schemas.openxmlformats.org/drawingml/2006/wordprocessingDrawing" xmlns:w10="urn:schemas-microsoft-com:office:word" xmlns:w="http://schemas.openxmlformats.org/wordprocessingml/2006/main" xmlns:w14="http://schemas.microsoft.com/office/word/2010/wordml" xmlns:w15="http://schemas.microsoft.com/office/word/2012/wordml" xmlns:w16cid="http://schemas.microsoft.com/office/word/2016/wordml/cid" xmlns:w16se="http://schemas.microsoft.com/office/word/2015/wordml/symex" xmlns:wpg="http://schemas.microsoft.com/office/word/2010/wordprocessingGroup" xmlns:wpi="http://schemas.microsoft.com/office/word/2010/wordprocessingInk" xmlns:wne="http://schemas.microsoft.com/office/word/2006/wordml" xmlns:wps="http://schemas.microsoft.com/office/word/2010/wordprocessingShape" mc:Ignorable="w14 w15 w16se w16cid wp14">
+  <w:abstractNum w:abstractNumId="0" w15:restartNumberingAfterBreak="0">
     <w:nsid w:val="00000001"/>
     <w:multiLevelType w:val="multilevel"/>
     <w:tmpl w:val="581CB902"/>
@@ -17098,7 +16859,7 @@
       </w:pPr>
     </w:lvl>
   </w:abstractNum>
-  <w:abstractNum w:abstractNumId="1">
+  <w:abstractNum w:abstractNumId="1" w15:restartNumberingAfterBreak="0">
     <w:nsid w:val="010C645B"/>
     <w:multiLevelType w:val="multilevel"/>
     <w:tmpl w:val="0C0A0025"/>
@@ -17193,7 +16954,7 @@
       </w:pPr>
     </w:lvl>
   </w:abstractNum>
-  <w:abstractNum w:abstractNumId="2">
+  <w:abstractNum w:abstractNumId="2" w15:restartNumberingAfterBreak="0">
     <w:nsid w:val="07305EC4"/>
     <w:multiLevelType w:val="multilevel"/>
     <w:tmpl w:val="0C0A001F"/>
@@ -17279,7 +17040,7 @@
       </w:pPr>
     </w:lvl>
   </w:abstractNum>
-  <w:abstractNum w:abstractNumId="3">
+  <w:abstractNum w:abstractNumId="3" w15:restartNumberingAfterBreak="0">
     <w:nsid w:val="074210C3"/>
     <w:multiLevelType w:val="multilevel"/>
     <w:tmpl w:val="6318264A"/>
@@ -17392,7 +17153,7 @@
       </w:rPr>
     </w:lvl>
   </w:abstractNum>
-  <w:abstractNum w:abstractNumId="4">
+  <w:abstractNum w:abstractNumId="4" w15:restartNumberingAfterBreak="0">
     <w:nsid w:val="096927BC"/>
     <w:multiLevelType w:val="multilevel"/>
     <w:tmpl w:val="490E0EE0"/>
@@ -17505,7 +17266,7 @@
       </w:rPr>
     </w:lvl>
   </w:abstractNum>
-  <w:abstractNum w:abstractNumId="5">
+  <w:abstractNum w:abstractNumId="5" w15:restartNumberingAfterBreak="0">
     <w:nsid w:val="0E33782E"/>
     <w:multiLevelType w:val="hybridMultilevel"/>
     <w:tmpl w:val="89A4D5C4"/>
@@ -17644,7 +17405,7 @@
       </w:rPr>
     </w:lvl>
   </w:abstractNum>
-  <w:abstractNum w:abstractNumId="6">
+  <w:abstractNum w:abstractNumId="6" w15:restartNumberingAfterBreak="0">
     <w:nsid w:val="10BC3D3F"/>
     <w:multiLevelType w:val="multilevel"/>
     <w:tmpl w:val="BE24F40A"/>
@@ -17730,7 +17491,7 @@
       </w:pPr>
     </w:lvl>
   </w:abstractNum>
-  <w:abstractNum w:abstractNumId="7">
+  <w:abstractNum w:abstractNumId="7" w15:restartNumberingAfterBreak="0">
     <w:nsid w:val="178A43F5"/>
     <w:multiLevelType w:val="hybridMultilevel"/>
     <w:tmpl w:val="AC5E086C"/>
@@ -17816,7 +17577,7 @@
       </w:pPr>
     </w:lvl>
   </w:abstractNum>
-  <w:abstractNum w:abstractNumId="8">
+  <w:abstractNum w:abstractNumId="8" w15:restartNumberingAfterBreak="0">
     <w:nsid w:val="1A6B2F72"/>
     <w:multiLevelType w:val="multilevel"/>
     <w:tmpl w:val="DAA44E40"/>
@@ -17929,7 +17690,7 @@
       </w:rPr>
     </w:lvl>
   </w:abstractNum>
-  <w:abstractNum w:abstractNumId="9">
+  <w:abstractNum w:abstractNumId="9" w15:restartNumberingAfterBreak="0">
     <w:nsid w:val="1B634E2E"/>
     <w:multiLevelType w:val="hybridMultilevel"/>
     <w:tmpl w:val="F8B62750"/>
@@ -18042,7 +17803,7 @@
       </w:rPr>
     </w:lvl>
   </w:abstractNum>
-  <w:abstractNum w:abstractNumId="10">
+  <w:abstractNum w:abstractNumId="10" w15:restartNumberingAfterBreak="0">
     <w:nsid w:val="20A056DF"/>
     <w:multiLevelType w:val="multilevel"/>
     <w:tmpl w:val="94562464"/>
@@ -18182,7 +17943,7 @@
       </w:rPr>
     </w:lvl>
   </w:abstractNum>
-  <w:abstractNum w:abstractNumId="11">
+  <w:abstractNum w:abstractNumId="11" w15:restartNumberingAfterBreak="0">
     <w:nsid w:val="2A245219"/>
     <w:multiLevelType w:val="multilevel"/>
     <w:tmpl w:val="0C0A001F"/>
@@ -18268,7 +18029,7 @@
       </w:pPr>
     </w:lvl>
   </w:abstractNum>
-  <w:abstractNum w:abstractNumId="12">
+  <w:abstractNum w:abstractNumId="12" w15:restartNumberingAfterBreak="0">
     <w:nsid w:val="30B419E7"/>
     <w:multiLevelType w:val="multilevel"/>
     <w:tmpl w:val="0C0A001F"/>
@@ -18354,7 +18115,7 @@
       </w:pPr>
     </w:lvl>
   </w:abstractNum>
-  <w:abstractNum w:abstractNumId="13">
+  <w:abstractNum w:abstractNumId="13" w15:restartNumberingAfterBreak="0">
     <w:nsid w:val="3297035A"/>
     <w:multiLevelType w:val="multilevel"/>
     <w:tmpl w:val="0C0A001D"/>
@@ -18440,7 +18201,7 @@
       </w:pPr>
     </w:lvl>
   </w:abstractNum>
-  <w:abstractNum w:abstractNumId="14">
+  <w:abstractNum w:abstractNumId="14" w15:restartNumberingAfterBreak="0">
     <w:nsid w:val="33410C85"/>
     <w:multiLevelType w:val="multilevel"/>
     <w:tmpl w:val="0C0A001F"/>
@@ -18526,7 +18287,7 @@
       </w:pPr>
     </w:lvl>
   </w:abstractNum>
-  <w:abstractNum w:abstractNumId="15">
+  <w:abstractNum w:abstractNumId="15" w15:restartNumberingAfterBreak="0">
     <w:nsid w:val="383E6370"/>
     <w:multiLevelType w:val="multilevel"/>
     <w:tmpl w:val="0C0A001F"/>
@@ -18612,7 +18373,7 @@
       </w:pPr>
     </w:lvl>
   </w:abstractNum>
-  <w:abstractNum w:abstractNumId="16">
+  <w:abstractNum w:abstractNumId="16" w15:restartNumberingAfterBreak="0">
     <w:nsid w:val="463A6FC8"/>
     <w:multiLevelType w:val="multilevel"/>
     <w:tmpl w:val="2B9688E0"/>
@@ -18725,7 +18486,7 @@
       </w:rPr>
     </w:lvl>
   </w:abstractNum>
-  <w:abstractNum w:abstractNumId="17">
+  <w:abstractNum w:abstractNumId="17" w15:restartNumberingAfterBreak="0">
     <w:nsid w:val="49BC7457"/>
     <w:multiLevelType w:val="multilevel"/>
     <w:tmpl w:val="0C0A001F"/>
@@ -18811,7 +18572,7 @@
       </w:pPr>
     </w:lvl>
   </w:abstractNum>
-  <w:abstractNum w:abstractNumId="18">
+  <w:abstractNum w:abstractNumId="18" w15:restartNumberingAfterBreak="0">
     <w:nsid w:val="4AD17B84"/>
     <w:multiLevelType w:val="hybridMultilevel"/>
     <w:tmpl w:val="AFC8251A"/>
@@ -18897,7 +18658,7 @@
       </w:pPr>
     </w:lvl>
   </w:abstractNum>
-  <w:abstractNum w:abstractNumId="19">
+  <w:abstractNum w:abstractNumId="19" w15:restartNumberingAfterBreak="0">
     <w:nsid w:val="4D404853"/>
     <w:multiLevelType w:val="multilevel"/>
     <w:tmpl w:val="7EBC8096"/>
@@ -19010,7 +18771,7 @@
       </w:rPr>
     </w:lvl>
   </w:abstractNum>
-  <w:abstractNum w:abstractNumId="20">
+  <w:abstractNum w:abstractNumId="20" w15:restartNumberingAfterBreak="0">
     <w:nsid w:val="579405C1"/>
     <w:multiLevelType w:val="hybridMultilevel"/>
     <w:tmpl w:val="B46C420A"/>
@@ -19123,7 +18884,7 @@
       </w:rPr>
     </w:lvl>
   </w:abstractNum>
-  <w:abstractNum w:abstractNumId="21">
+  <w:abstractNum w:abstractNumId="21" w15:restartNumberingAfterBreak="0">
     <w:nsid w:val="5B080255"/>
     <w:multiLevelType w:val="hybridMultilevel"/>
     <w:tmpl w:val="40963EB8"/>
@@ -19209,7 +18970,7 @@
       </w:pPr>
     </w:lvl>
   </w:abstractNum>
-  <w:abstractNum w:abstractNumId="22">
+  <w:abstractNum w:abstractNumId="22" w15:restartNumberingAfterBreak="0">
     <w:nsid w:val="5CA27782"/>
     <w:multiLevelType w:val="multilevel"/>
     <w:tmpl w:val="0C0A001F"/>
@@ -19295,7 +19056,7 @@
       </w:pPr>
     </w:lvl>
   </w:abstractNum>
-  <w:abstractNum w:abstractNumId="23">
+  <w:abstractNum w:abstractNumId="23" w15:restartNumberingAfterBreak="0">
     <w:nsid w:val="6442114B"/>
     <w:multiLevelType w:val="multilevel"/>
     <w:tmpl w:val="26F4D6AC"/>
@@ -19408,7 +19169,7 @@
       </w:rPr>
     </w:lvl>
   </w:abstractNum>
-  <w:abstractNum w:abstractNumId="24">
+  <w:abstractNum w:abstractNumId="24" w15:restartNumberingAfterBreak="0">
     <w:nsid w:val="6BE63138"/>
     <w:multiLevelType w:val="multilevel"/>
     <w:tmpl w:val="F18C5054"/>
@@ -19521,7 +19282,7 @@
       </w:rPr>
     </w:lvl>
   </w:abstractNum>
-  <w:abstractNum w:abstractNumId="25">
+  <w:abstractNum w:abstractNumId="25" w15:restartNumberingAfterBreak="0">
     <w:nsid w:val="6D7F6804"/>
     <w:multiLevelType w:val="multilevel"/>
     <w:tmpl w:val="0C0A001F"/>
@@ -19607,7 +19368,7 @@
       </w:pPr>
     </w:lvl>
   </w:abstractNum>
-  <w:abstractNum w:abstractNumId="26">
+  <w:abstractNum w:abstractNumId="26" w15:restartNumberingAfterBreak="0">
     <w:nsid w:val="6E7B40C4"/>
     <w:multiLevelType w:val="multilevel"/>
     <w:tmpl w:val="0C0A001D"/>
@@ -19693,7 +19454,7 @@
       </w:pPr>
     </w:lvl>
   </w:abstractNum>
-  <w:abstractNum w:abstractNumId="27">
+  <w:abstractNum w:abstractNumId="27" w15:restartNumberingAfterBreak="0">
     <w:nsid w:val="6E8524BA"/>
     <w:multiLevelType w:val="multilevel"/>
     <w:tmpl w:val="0C0A001F"/>
@@ -19779,7 +19540,7 @@
       </w:pPr>
     </w:lvl>
   </w:abstractNum>
-  <w:abstractNum w:abstractNumId="28">
+  <w:abstractNum w:abstractNumId="28" w15:restartNumberingAfterBreak="0">
     <w:nsid w:val="6EBD056E"/>
     <w:multiLevelType w:val="multilevel"/>
     <w:tmpl w:val="0C0A001F"/>
@@ -19865,7 +19626,7 @@
       </w:pPr>
     </w:lvl>
   </w:abstractNum>
-  <w:abstractNum w:abstractNumId="29">
+  <w:abstractNum w:abstractNumId="29" w15:restartNumberingAfterBreak="0">
     <w:nsid w:val="70356FE3"/>
     <w:multiLevelType w:val="multilevel"/>
     <w:tmpl w:val="F18C5054"/>
@@ -19978,7 +19739,7 @@
       </w:rPr>
     </w:lvl>
   </w:abstractNum>
-  <w:abstractNum w:abstractNumId="30">
+  <w:abstractNum w:abstractNumId="30" w15:restartNumberingAfterBreak="0">
     <w:nsid w:val="74652355"/>
     <w:multiLevelType w:val="multilevel"/>
     <w:tmpl w:val="71F65308"/>
@@ -20091,7 +19852,7 @@
       </w:rPr>
     </w:lvl>
   </w:abstractNum>
-  <w:abstractNum w:abstractNumId="31">
+  <w:abstractNum w:abstractNumId="31" w15:restartNumberingAfterBreak="0">
     <w:nsid w:val="7B8F5DCA"/>
     <w:multiLevelType w:val="multilevel"/>
     <w:tmpl w:val="0C0A001F"/>
@@ -20337,7 +20098,7 @@
 </file>
 
 <file path=word/styles.xml><?xml version="1.0" encoding="utf-8"?>
-<w:styles xmlns:mc="http://schemas.openxmlformats.org/markup-compatibility/2006" xmlns:r="http://schemas.openxmlformats.org/officeDocument/2006/relationships" xmlns:w="http://schemas.openxmlformats.org/wordprocessingml/2006/main" xmlns:w14="http://schemas.microsoft.com/office/word/2010/wordml" mc:Ignorable="w14">
+<w:styles xmlns:mc="http://schemas.openxmlformats.org/markup-compatibility/2006" xmlns:r="http://schemas.openxmlformats.org/officeDocument/2006/relationships" xmlns:w="http://schemas.openxmlformats.org/wordprocessingml/2006/main" xmlns:w14="http://schemas.microsoft.com/office/word/2010/wordml" xmlns:w15="http://schemas.microsoft.com/office/word/2012/wordml" xmlns:w16cid="http://schemas.microsoft.com/office/word/2016/wordml/cid" xmlns:w16se="http://schemas.microsoft.com/office/word/2015/wordml/symex" mc:Ignorable="w14 w15 w16se w16cid">
   <w:docDefaults>
     <w:rPrDefault>
       <w:rPr>
@@ -20353,154 +20114,377 @@
       </w:pPr>
     </w:pPrDefault>
   </w:docDefaults>
-  <w:latentStyles w:defLockedState="0" w:defUIPriority="99" w:defSemiHidden="1" w:defUnhideWhenUsed="1" w:defQFormat="0" w:count="276">
-    <w:lsdException w:name="Normal" w:semiHidden="0" w:uiPriority="0" w:unhideWhenUsed="0" w:qFormat="1"/>
-    <w:lsdException w:name="heading 1" w:semiHidden="0" w:uiPriority="0" w:unhideWhenUsed="0" w:qFormat="1"/>
-    <w:lsdException w:name="heading 2" w:uiPriority="9" w:qFormat="1"/>
-    <w:lsdException w:name="heading 3" w:uiPriority="0" w:qFormat="1"/>
-    <w:lsdException w:name="heading 4" w:uiPriority="9" w:qFormat="1"/>
-    <w:lsdException w:name="heading 5" w:uiPriority="9" w:qFormat="1"/>
-    <w:lsdException w:name="heading 6" w:uiPriority="9" w:qFormat="1"/>
-    <w:lsdException w:name="heading 7" w:uiPriority="9" w:qFormat="1"/>
-    <w:lsdException w:name="heading 8" w:uiPriority="9" w:qFormat="1"/>
-    <w:lsdException w:name="heading 9" w:uiPriority="9" w:qFormat="1"/>
-    <w:lsdException w:name="toc 1" w:uiPriority="39"/>
-    <w:lsdException w:name="toc 2" w:uiPriority="39"/>
-    <w:lsdException w:name="toc 3" w:uiPriority="39"/>
-    <w:lsdException w:name="toc 4" w:uiPriority="39"/>
-    <w:lsdException w:name="toc 5" w:uiPriority="39"/>
-    <w:lsdException w:name="toc 6" w:uiPriority="39"/>
-    <w:lsdException w:name="toc 7" w:uiPriority="39"/>
-    <w:lsdException w:name="toc 8" w:uiPriority="39"/>
-    <w:lsdException w:name="toc 9" w:uiPriority="39"/>
-    <w:lsdException w:name="caption" w:uiPriority="35" w:qFormat="1"/>
-    <w:lsdException w:name="Title" w:semiHidden="0" w:uiPriority="10" w:unhideWhenUsed="0" w:qFormat="1"/>
-    <w:lsdException w:name="Default Paragraph Font" w:uiPriority="1"/>
-    <w:lsdException w:name="Body Text" w:uiPriority="0"/>
-    <w:lsdException w:name="Subtitle" w:semiHidden="0" w:uiPriority="11" w:unhideWhenUsed="0" w:qFormat="1"/>
-    <w:lsdException w:name="Strong" w:semiHidden="0" w:uiPriority="22" w:unhideWhenUsed="0" w:qFormat="1"/>
-    <w:lsdException w:name="Emphasis" w:semiHidden="0" w:uiPriority="20" w:unhideWhenUsed="0" w:qFormat="1"/>
-    <w:lsdException w:name="Table Grid" w:semiHidden="0" w:uiPriority="59" w:unhideWhenUsed="0"/>
-    <w:lsdException w:name="Note Level 1" w:semiHidden="0" w:unhideWhenUsed="0"/>
-    <w:lsdException w:name="Note Level 2" w:semiHidden="0" w:unhideWhenUsed="0"/>
-    <w:lsdException w:name="Note Level 3" w:semiHidden="0" w:unhideWhenUsed="0"/>
-    <w:lsdException w:name="Note Level 4" w:semiHidden="0" w:unhideWhenUsed="0"/>
-    <w:lsdException w:name="Note Level 5" w:semiHidden="0" w:unhideWhenUsed="0"/>
-    <w:lsdException w:name="Note Level 6" w:semiHidden="0" w:unhideWhenUsed="0"/>
-    <w:lsdException w:name="Note Level 7" w:semiHidden="0" w:unhideWhenUsed="0"/>
-    <w:lsdException w:name="Note Level 8" w:semiHidden="0" w:unhideWhenUsed="0"/>
-    <w:lsdException w:name="Note Level 9" w:semiHidden="0" w:unhideWhenUsed="0"/>
-    <w:lsdException w:name="Placeholder Text" w:unhideWhenUsed="0"/>
-    <w:lsdException w:name="No Spacing" w:semiHidden="0" w:uiPriority="1" w:unhideWhenUsed="0" w:qFormat="1"/>
-    <w:lsdException w:name="Light Shading" w:semiHidden="0" w:uiPriority="60" w:unhideWhenUsed="0"/>
-    <w:lsdException w:name="Light List" w:semiHidden="0" w:uiPriority="61" w:unhideWhenUsed="0"/>
-    <w:lsdException w:name="Light Grid" w:semiHidden="0" w:uiPriority="62" w:unhideWhenUsed="0"/>
-    <w:lsdException w:name="Medium Shading 1" w:semiHidden="0" w:uiPriority="63" w:unhideWhenUsed="0"/>
-    <w:lsdException w:name="Medium Shading 2" w:semiHidden="0" w:uiPriority="64" w:unhideWhenUsed="0"/>
-    <w:lsdException w:name="Medium List 1" w:semiHidden="0" w:uiPriority="65" w:unhideWhenUsed="0"/>
-    <w:lsdException w:name="Medium List 2" w:semiHidden="0" w:uiPriority="66" w:unhideWhenUsed="0"/>
-    <w:lsdException w:name="Medium Grid 1" w:semiHidden="0" w:uiPriority="67" w:unhideWhenUsed="0"/>
-    <w:lsdException w:name="Medium Grid 2" w:semiHidden="0" w:uiPriority="68" w:unhideWhenUsed="0"/>
-    <w:lsdException w:name="Medium Grid 3" w:semiHidden="0" w:uiPriority="69" w:unhideWhenUsed="0"/>
-    <w:lsdException w:name="Dark List" w:semiHidden="0" w:uiPriority="70" w:unhideWhenUsed="0"/>
-    <w:lsdException w:name="Colorful Shading" w:semiHidden="0" w:uiPriority="71" w:unhideWhenUsed="0"/>
-    <w:lsdException w:name="Colorful List" w:semiHidden="0" w:uiPriority="72" w:unhideWhenUsed="0"/>
-    <w:lsdException w:name="Colorful Grid" w:semiHidden="0" w:uiPriority="73" w:unhideWhenUsed="0"/>
-    <w:lsdException w:name="Light Shading Accent 1" w:semiHidden="0" w:uiPriority="60" w:unhideWhenUsed="0"/>
-    <w:lsdException w:name="Light List Accent 1" w:semiHidden="0" w:uiPriority="61" w:unhideWhenUsed="0"/>
-    <w:lsdException w:name="Light Grid Accent 1" w:semiHidden="0" w:uiPriority="62" w:unhideWhenUsed="0"/>
-    <w:lsdException w:name="Medium Shading 1 Accent 1" w:semiHidden="0" w:uiPriority="63" w:unhideWhenUsed="0"/>
-    <w:lsdException w:name="Medium Shading 2 Accent 1" w:semiHidden="0" w:uiPriority="64" w:unhideWhenUsed="0"/>
-    <w:lsdException w:name="Medium List 1 Accent 1" w:semiHidden="0" w:uiPriority="65" w:unhideWhenUsed="0"/>
-    <w:lsdException w:name="Revision" w:unhideWhenUsed="0"/>
-    <w:lsdException w:name="List Paragraph" w:semiHidden="0" w:uiPriority="34" w:unhideWhenUsed="0" w:qFormat="1"/>
-    <w:lsdException w:name="Quote" w:semiHidden="0" w:uiPriority="29" w:unhideWhenUsed="0" w:qFormat="1"/>
-    <w:lsdException w:name="Intense Quote" w:semiHidden="0" w:uiPriority="30" w:unhideWhenUsed="0" w:qFormat="1"/>
-    <w:lsdException w:name="Medium List 2 Accent 1" w:semiHidden="0" w:uiPriority="66" w:unhideWhenUsed="0"/>
-    <w:lsdException w:name="Medium Grid 1 Accent 1" w:semiHidden="0" w:uiPriority="67" w:unhideWhenUsed="0"/>
-    <w:lsdException w:name="Medium Grid 2 Accent 1" w:semiHidden="0" w:uiPriority="68" w:unhideWhenUsed="0"/>
-    <w:lsdException w:name="Medium Grid 3 Accent 1" w:semiHidden="0" w:uiPriority="69" w:unhideWhenUsed="0"/>
-    <w:lsdException w:name="Dark List Accent 1" w:semiHidden="0" w:uiPriority="70" w:unhideWhenUsed="0"/>
-    <w:lsdException w:name="Colorful Shading Accent 1" w:semiHidden="0" w:uiPriority="71" w:unhideWhenUsed="0"/>
-    <w:lsdException w:name="Colorful List Accent 1" w:semiHidden="0" w:uiPriority="72" w:unhideWhenUsed="0"/>
-    <w:lsdException w:name="Colorful Grid Accent 1" w:semiHidden="0" w:uiPriority="73" w:unhideWhenUsed="0"/>
-    <w:lsdException w:name="Light Shading Accent 2" w:semiHidden="0" w:uiPriority="60" w:unhideWhenUsed="0"/>
-    <w:lsdException w:name="Light List Accent 2" w:semiHidden="0" w:uiPriority="61" w:unhideWhenUsed="0"/>
-    <w:lsdException w:name="Light Grid Accent 2" w:semiHidden="0" w:uiPriority="62" w:unhideWhenUsed="0"/>
-    <w:lsdException w:name="Medium Shading 1 Accent 2" w:semiHidden="0" w:uiPriority="63" w:unhideWhenUsed="0"/>
-    <w:lsdException w:name="Medium Shading 2 Accent 2" w:semiHidden="0" w:uiPriority="64" w:unhideWhenUsed="0"/>
-    <w:lsdException w:name="Medium List 1 Accent 2" w:semiHidden="0" w:uiPriority="65" w:unhideWhenUsed="0"/>
-    <w:lsdException w:name="Medium List 2 Accent 2" w:semiHidden="0" w:uiPriority="66" w:unhideWhenUsed="0"/>
-    <w:lsdException w:name="Medium Grid 1 Accent 2" w:semiHidden="0" w:uiPriority="67" w:unhideWhenUsed="0"/>
-    <w:lsdException w:name="Medium Grid 2 Accent 2" w:semiHidden="0" w:uiPriority="68" w:unhideWhenUsed="0"/>
-    <w:lsdException w:name="Medium Grid 3 Accent 2" w:semiHidden="0" w:uiPriority="69" w:unhideWhenUsed="0"/>
-    <w:lsdException w:name="Dark List Accent 2" w:semiHidden="0" w:uiPriority="70" w:unhideWhenUsed="0"/>
-    <w:lsdException w:name="Colorful Shading Accent 2" w:semiHidden="0" w:uiPriority="71" w:unhideWhenUsed="0"/>
-    <w:lsdException w:name="Colorful List Accent 2" w:semiHidden="0" w:uiPriority="72" w:unhideWhenUsed="0"/>
-    <w:lsdException w:name="Colorful Grid Accent 2" w:semiHidden="0" w:uiPriority="73" w:unhideWhenUsed="0"/>
-    <w:lsdException w:name="Light Shading Accent 3" w:semiHidden="0" w:uiPriority="60" w:unhideWhenUsed="0"/>
-    <w:lsdException w:name="Light List Accent 3" w:semiHidden="0" w:uiPriority="61" w:unhideWhenUsed="0"/>
-    <w:lsdException w:name="Light Grid Accent 3" w:semiHidden="0" w:uiPriority="62" w:unhideWhenUsed="0"/>
-    <w:lsdException w:name="Medium Shading 1 Accent 3" w:semiHidden="0" w:uiPriority="63" w:unhideWhenUsed="0"/>
-    <w:lsdException w:name="Medium Shading 2 Accent 3" w:semiHidden="0" w:uiPriority="64" w:unhideWhenUsed="0"/>
-    <w:lsdException w:name="Medium List 1 Accent 3" w:semiHidden="0" w:uiPriority="65" w:unhideWhenUsed="0"/>
-    <w:lsdException w:name="Medium List 2 Accent 3" w:semiHidden="0" w:uiPriority="66" w:unhideWhenUsed="0"/>
-    <w:lsdException w:name="Medium Grid 1 Accent 3" w:semiHidden="0" w:uiPriority="67" w:unhideWhenUsed="0"/>
-    <w:lsdException w:name="Medium Grid 2 Accent 3" w:semiHidden="0" w:uiPriority="68" w:unhideWhenUsed="0"/>
-    <w:lsdException w:name="Medium Grid 3 Accent 3" w:semiHidden="0" w:uiPriority="69" w:unhideWhenUsed="0"/>
-    <w:lsdException w:name="Dark List Accent 3" w:semiHidden="0" w:uiPriority="70" w:unhideWhenUsed="0"/>
-    <w:lsdException w:name="Colorful Shading Accent 3" w:semiHidden="0" w:uiPriority="71" w:unhideWhenUsed="0"/>
-    <w:lsdException w:name="Colorful List Accent 3" w:semiHidden="0" w:uiPriority="72" w:unhideWhenUsed="0"/>
-    <w:lsdException w:name="Colorful Grid Accent 3" w:semiHidden="0" w:uiPriority="73" w:unhideWhenUsed="0"/>
-    <w:lsdException w:name="Light Shading Accent 4" w:semiHidden="0" w:uiPriority="60" w:unhideWhenUsed="0"/>
-    <w:lsdException w:name="Light List Accent 4" w:semiHidden="0" w:uiPriority="61" w:unhideWhenUsed="0"/>
-    <w:lsdException w:name="Light Grid Accent 4" w:semiHidden="0" w:uiPriority="62" w:unhideWhenUsed="0"/>
-    <w:lsdException w:name="Medium Shading 1 Accent 4" w:semiHidden="0" w:uiPriority="63" w:unhideWhenUsed="0"/>
-    <w:lsdException w:name="Medium Shading 2 Accent 4" w:semiHidden="0" w:uiPriority="64" w:unhideWhenUsed="0"/>
-    <w:lsdException w:name="Medium List 1 Accent 4" w:semiHidden="0" w:uiPriority="65" w:unhideWhenUsed="0"/>
-    <w:lsdException w:name="Medium List 2 Accent 4" w:semiHidden="0" w:uiPriority="66" w:unhideWhenUsed="0"/>
-    <w:lsdException w:name="Medium Grid 1 Accent 4" w:semiHidden="0" w:uiPriority="67" w:unhideWhenUsed="0"/>
-    <w:lsdException w:name="Medium Grid 2 Accent 4" w:semiHidden="0" w:uiPriority="68" w:unhideWhenUsed="0"/>
-    <w:lsdException w:name="Medium Grid 3 Accent 4" w:semiHidden="0" w:uiPriority="69" w:unhideWhenUsed="0"/>
-    <w:lsdException w:name="Dark List Accent 4" w:semiHidden="0" w:uiPriority="70" w:unhideWhenUsed="0"/>
-    <w:lsdException w:name="Colorful Shading Accent 4" w:semiHidden="0" w:uiPriority="71" w:unhideWhenUsed="0"/>
-    <w:lsdException w:name="Colorful List Accent 4" w:semiHidden="0" w:uiPriority="72" w:unhideWhenUsed="0"/>
-    <w:lsdException w:name="Colorful Grid Accent 4" w:semiHidden="0" w:uiPriority="73" w:unhideWhenUsed="0"/>
-    <w:lsdException w:name="Light Shading Accent 5" w:semiHidden="0" w:uiPriority="60" w:unhideWhenUsed="0"/>
-    <w:lsdException w:name="Light List Accent 5" w:semiHidden="0" w:uiPriority="61" w:unhideWhenUsed="0"/>
-    <w:lsdException w:name="Light Grid Accent 5" w:semiHidden="0" w:uiPriority="62" w:unhideWhenUsed="0"/>
-    <w:lsdException w:name="Medium Shading 1 Accent 5" w:semiHidden="0" w:uiPriority="63" w:unhideWhenUsed="0"/>
-    <w:lsdException w:name="Medium Shading 2 Accent 5" w:semiHidden="0" w:uiPriority="64" w:unhideWhenUsed="0"/>
-    <w:lsdException w:name="Medium List 1 Accent 5" w:semiHidden="0" w:uiPriority="65" w:unhideWhenUsed="0"/>
-    <w:lsdException w:name="Medium List 2 Accent 5" w:semiHidden="0" w:uiPriority="66" w:unhideWhenUsed="0"/>
-    <w:lsdException w:name="Medium Grid 1 Accent 5" w:semiHidden="0" w:uiPriority="67" w:unhideWhenUsed="0"/>
-    <w:lsdException w:name="Medium Grid 2 Accent 5" w:semiHidden="0" w:uiPriority="68" w:unhideWhenUsed="0"/>
-    <w:lsdException w:name="Medium Grid 3 Accent 5" w:semiHidden="0" w:uiPriority="69" w:unhideWhenUsed="0"/>
-    <w:lsdException w:name="Dark List Accent 5" w:semiHidden="0" w:uiPriority="70" w:unhideWhenUsed="0"/>
-    <w:lsdException w:name="Colorful Shading Accent 5" w:semiHidden="0" w:uiPriority="71" w:unhideWhenUsed="0"/>
-    <w:lsdException w:name="Colorful List Accent 5" w:semiHidden="0" w:uiPriority="72" w:unhideWhenUsed="0"/>
-    <w:lsdException w:name="Colorful Grid Accent 5" w:semiHidden="0" w:uiPriority="73" w:unhideWhenUsed="0"/>
-    <w:lsdException w:name="Light Shading Accent 6" w:semiHidden="0" w:uiPriority="60" w:unhideWhenUsed="0"/>
-    <w:lsdException w:name="Light List Accent 6" w:semiHidden="0" w:uiPriority="61" w:unhideWhenUsed="0"/>
-    <w:lsdException w:name="Light Grid Accent 6" w:semiHidden="0" w:uiPriority="62" w:unhideWhenUsed="0"/>
-    <w:lsdException w:name="Medium Shading 1 Accent 6" w:semiHidden="0" w:uiPriority="63" w:unhideWhenUsed="0"/>
-    <w:lsdException w:name="Medium Shading 2 Accent 6" w:semiHidden="0" w:uiPriority="64" w:unhideWhenUsed="0"/>
-    <w:lsdException w:name="Medium List 1 Accent 6" w:semiHidden="0" w:uiPriority="65" w:unhideWhenUsed="0"/>
-    <w:lsdException w:name="Medium List 2 Accent 6" w:semiHidden="0" w:uiPriority="66" w:unhideWhenUsed="0"/>
-    <w:lsdException w:name="Medium Grid 1 Accent 6" w:semiHidden="0" w:uiPriority="67" w:unhideWhenUsed="0"/>
-    <w:lsdException w:name="Medium Grid 2 Accent 6" w:semiHidden="0" w:uiPriority="68" w:unhideWhenUsed="0"/>
-    <w:lsdException w:name="Medium Grid 3 Accent 6" w:semiHidden="0" w:uiPriority="69" w:unhideWhenUsed="0"/>
-    <w:lsdException w:name="Dark List Accent 6" w:semiHidden="0" w:uiPriority="70" w:unhideWhenUsed="0"/>
-    <w:lsdException w:name="Colorful Shading Accent 6" w:semiHidden="0" w:uiPriority="71" w:unhideWhenUsed="0"/>
-    <w:lsdException w:name="Colorful List Accent 6" w:semiHidden="0" w:uiPriority="72" w:unhideWhenUsed="0"/>
-    <w:lsdException w:name="Colorful Grid Accent 6" w:semiHidden="0" w:uiPriority="73" w:unhideWhenUsed="0"/>
-    <w:lsdException w:name="Subtle Emphasis" w:semiHidden="0" w:uiPriority="19" w:unhideWhenUsed="0" w:qFormat="1"/>
-    <w:lsdException w:name="Intense Emphasis" w:semiHidden="0" w:uiPriority="21" w:unhideWhenUsed="0" w:qFormat="1"/>
-    <w:lsdException w:name="Subtle Reference" w:semiHidden="0" w:uiPriority="31" w:unhideWhenUsed="0" w:qFormat="1"/>
-    <w:lsdException w:name="Intense Reference" w:semiHidden="0" w:uiPriority="32" w:unhideWhenUsed="0" w:qFormat="1"/>
-    <w:lsdException w:name="Book Title" w:semiHidden="0" w:uiPriority="33" w:unhideWhenUsed="0" w:qFormat="1"/>
-    <w:lsdException w:name="Bibliography" w:uiPriority="37"/>
-    <w:lsdException w:name="TOC Heading" w:uiPriority="39" w:qFormat="1"/>
+  <w:latentStyles w:defLockedState="0" w:defUIPriority="99" w:defSemiHidden="0" w:defUnhideWhenUsed="0" w:defQFormat="0" w:count="375">
+    <w:lsdException w:name="Normal" w:uiPriority="0" w:qFormat="1"/>
+    <w:lsdException w:name="heading 1" w:uiPriority="0" w:qFormat="1"/>
+    <w:lsdException w:name="heading 2" w:semiHidden="1" w:uiPriority="9" w:unhideWhenUsed="1" w:qFormat="1"/>
+    <w:lsdException w:name="heading 3" w:semiHidden="1" w:uiPriority="0" w:unhideWhenUsed="1" w:qFormat="1"/>
+    <w:lsdException w:name="heading 4" w:semiHidden="1" w:uiPriority="9" w:unhideWhenUsed="1" w:qFormat="1"/>
+    <w:lsdException w:name="heading 5" w:semiHidden="1" w:uiPriority="9" w:unhideWhenUsed="1" w:qFormat="1"/>
+    <w:lsdException w:name="heading 6" w:semiHidden="1" w:uiPriority="9" w:unhideWhenUsed="1" w:qFormat="1"/>
+    <w:lsdException w:name="heading 7" w:semiHidden="1" w:uiPriority="9" w:unhideWhenUsed="1" w:qFormat="1"/>
+    <w:lsdException w:name="heading 8" w:semiHidden="1" w:uiPriority="9" w:unhideWhenUsed="1" w:qFormat="1"/>
+    <w:lsdException w:name="heading 9" w:semiHidden="1" w:uiPriority="9" w:unhideWhenUsed="1" w:qFormat="1"/>
+    <w:lsdException w:name="index 1" w:semiHidden="1" w:unhideWhenUsed="1"/>
+    <w:lsdException w:name="index 2" w:semiHidden="1" w:unhideWhenUsed="1"/>
+    <w:lsdException w:name="index 3" w:semiHidden="1" w:unhideWhenUsed="1"/>
+    <w:lsdException w:name="index 4" w:semiHidden="1" w:unhideWhenUsed="1"/>
+    <w:lsdException w:name="index 5" w:semiHidden="1" w:unhideWhenUsed="1"/>
+    <w:lsdException w:name="index 6" w:semiHidden="1" w:unhideWhenUsed="1"/>
+    <w:lsdException w:name="index 7" w:semiHidden="1" w:unhideWhenUsed="1"/>
+    <w:lsdException w:name="index 8" w:semiHidden="1" w:unhideWhenUsed="1"/>
+    <w:lsdException w:name="index 9" w:semiHidden="1" w:unhideWhenUsed="1"/>
+    <w:lsdException w:name="toc 1" w:semiHidden="1" w:uiPriority="39" w:unhideWhenUsed="1"/>
+    <w:lsdException w:name="toc 2" w:semiHidden="1" w:uiPriority="39" w:unhideWhenUsed="1"/>
+    <w:lsdException w:name="toc 3" w:semiHidden="1" w:uiPriority="39" w:unhideWhenUsed="1"/>
+    <w:lsdException w:name="toc 4" w:semiHidden="1" w:uiPriority="39" w:unhideWhenUsed="1"/>
+    <w:lsdException w:name="toc 5" w:semiHidden="1" w:uiPriority="39" w:unhideWhenUsed="1"/>
+    <w:lsdException w:name="toc 6" w:semiHidden="1" w:uiPriority="39" w:unhideWhenUsed="1"/>
+    <w:lsdException w:name="toc 7" w:semiHidden="1" w:uiPriority="39" w:unhideWhenUsed="1"/>
+    <w:lsdException w:name="toc 8" w:semiHidden="1" w:uiPriority="39" w:unhideWhenUsed="1"/>
+    <w:lsdException w:name="toc 9" w:semiHidden="1" w:uiPriority="39" w:unhideWhenUsed="1"/>
+    <w:lsdException w:name="Normal Indent" w:semiHidden="1" w:unhideWhenUsed="1"/>
+    <w:lsdException w:name="footnote text" w:semiHidden="1" w:unhideWhenUsed="1"/>
+    <w:lsdException w:name="annotation text" w:semiHidden="1" w:unhideWhenUsed="1"/>
+    <w:lsdException w:name="header" w:semiHidden="1" w:unhideWhenUsed="1"/>
+    <w:lsdException w:name="footer" w:semiHidden="1" w:unhideWhenUsed="1"/>
+    <w:lsdException w:name="index heading" w:semiHidden="1" w:unhideWhenUsed="1"/>
+    <w:lsdException w:name="caption" w:semiHidden="1" w:uiPriority="35" w:unhideWhenUsed="1" w:qFormat="1"/>
+    <w:lsdException w:name="table of figures" w:semiHidden="1" w:unhideWhenUsed="1"/>
+    <w:lsdException w:name="envelope address" w:semiHidden="1" w:unhideWhenUsed="1"/>
+    <w:lsdException w:name="envelope return" w:semiHidden="1" w:unhideWhenUsed="1"/>
+    <w:lsdException w:name="footnote reference" w:semiHidden="1" w:unhideWhenUsed="1"/>
+    <w:lsdException w:name="annotation reference" w:semiHidden="1" w:unhideWhenUsed="1"/>
+    <w:lsdException w:name="line number" w:semiHidden="1" w:unhideWhenUsed="1"/>
+    <w:lsdException w:name="page number" w:semiHidden="1" w:unhideWhenUsed="1"/>
+    <w:lsdException w:name="endnote reference" w:semiHidden="1" w:unhideWhenUsed="1"/>
+    <w:lsdException w:name="endnote text" w:semiHidden="1" w:unhideWhenUsed="1"/>
+    <w:lsdException w:name="table of authorities" w:semiHidden="1" w:unhideWhenUsed="1"/>
+    <w:lsdException w:name="macro" w:semiHidden="1" w:unhideWhenUsed="1"/>
+    <w:lsdException w:name="toa heading" w:semiHidden="1" w:unhideWhenUsed="1"/>
+    <w:lsdException w:name="List" w:semiHidden="1" w:unhideWhenUsed="1"/>
+    <w:lsdException w:name="List Bullet" w:semiHidden="1" w:unhideWhenUsed="1"/>
+    <w:lsdException w:name="List Number" w:semiHidden="1" w:unhideWhenUsed="1"/>
+    <w:lsdException w:name="List 2" w:semiHidden="1" w:unhideWhenUsed="1"/>
+    <w:lsdException w:name="List 3" w:semiHidden="1" w:unhideWhenUsed="1"/>
+    <w:lsdException w:name="List 4" w:semiHidden="1" w:unhideWhenUsed="1"/>
+    <w:lsdException w:name="List 5" w:semiHidden="1" w:unhideWhenUsed="1"/>
+    <w:lsdException w:name="List Bullet 2" w:semiHidden="1" w:unhideWhenUsed="1"/>
+    <w:lsdException w:name="List Bullet 3" w:semiHidden="1" w:unhideWhenUsed="1"/>
+    <w:lsdException w:name="List Bullet 4" w:semiHidden="1" w:unhideWhenUsed="1"/>
+    <w:lsdException w:name="List Bullet 5" w:semiHidden="1" w:unhideWhenUsed="1"/>
+    <w:lsdException w:name="List Number 2" w:semiHidden="1" w:unhideWhenUsed="1"/>
+    <w:lsdException w:name="List Number 3" w:semiHidden="1" w:unhideWhenUsed="1"/>
+    <w:lsdException w:name="List Number 4" w:semiHidden="1" w:unhideWhenUsed="1"/>
+    <w:lsdException w:name="List Number 5" w:semiHidden="1" w:unhideWhenUsed="1"/>
+    <w:lsdException w:name="Title" w:uiPriority="10" w:qFormat="1"/>
+    <w:lsdException w:name="Closing" w:semiHidden="1" w:unhideWhenUsed="1"/>
+    <w:lsdException w:name="Signature" w:semiHidden="1" w:unhideWhenUsed="1"/>
+    <w:lsdException w:name="Default Paragraph Font" w:semiHidden="1" w:uiPriority="1" w:unhideWhenUsed="1"/>
+    <w:lsdException w:name="Body Text" w:semiHidden="1" w:uiPriority="0" w:unhideWhenUsed="1"/>
+    <w:lsdException w:name="Body Text Indent" w:semiHidden="1" w:unhideWhenUsed="1"/>
+    <w:lsdException w:name="List Continue" w:semiHidden="1" w:unhideWhenUsed="1"/>
+    <w:lsdException w:name="List Continue 2" w:semiHidden="1" w:unhideWhenUsed="1"/>
+    <w:lsdException w:name="List Continue 3" w:semiHidden="1" w:unhideWhenUsed="1"/>
+    <w:lsdException w:name="List Continue 4" w:semiHidden="1" w:unhideWhenUsed="1"/>
+    <w:lsdException w:name="List Continue 5" w:semiHidden="1" w:unhideWhenUsed="1"/>
+    <w:lsdException w:name="Message Header" w:semiHidden="1" w:unhideWhenUsed="1"/>
+    <w:lsdException w:name="Subtitle" w:uiPriority="11" w:qFormat="1"/>
+    <w:lsdException w:name="Salutation" w:semiHidden="1" w:unhideWhenUsed="1"/>
+    <w:lsdException w:name="Date" w:semiHidden="1" w:unhideWhenUsed="1"/>
+    <w:lsdException w:name="Body Text First Indent" w:semiHidden="1" w:unhideWhenUsed="1"/>
+    <w:lsdException w:name="Body Text First Indent 2" w:semiHidden="1" w:unhideWhenUsed="1"/>
+    <w:lsdException w:name="Note Heading" w:semiHidden="1" w:unhideWhenUsed="1"/>
+    <w:lsdException w:name="Body Text 2" w:semiHidden="1" w:unhideWhenUsed="1"/>
+    <w:lsdException w:name="Body Text 3" w:semiHidden="1" w:unhideWhenUsed="1"/>
+    <w:lsdException w:name="Body Text Indent 2" w:semiHidden="1" w:unhideWhenUsed="1"/>
+    <w:lsdException w:name="Body Text Indent 3" w:semiHidden="1" w:unhideWhenUsed="1"/>
+    <w:lsdException w:name="Block Text" w:semiHidden="1" w:unhideWhenUsed="1"/>
+    <w:lsdException w:name="Hyperlink" w:semiHidden="1" w:unhideWhenUsed="1"/>
+    <w:lsdException w:name="FollowedHyperlink" w:semiHidden="1" w:unhideWhenUsed="1"/>
+    <w:lsdException w:name="Strong" w:uiPriority="22" w:qFormat="1"/>
+    <w:lsdException w:name="Emphasis" w:uiPriority="20" w:qFormat="1"/>
+    <w:lsdException w:name="Document Map" w:semiHidden="1" w:unhideWhenUsed="1"/>
+    <w:lsdException w:name="Plain Text" w:semiHidden="1" w:unhideWhenUsed="1"/>
+    <w:lsdException w:name="E-mail Signature" w:semiHidden="1" w:unhideWhenUsed="1"/>
+    <w:lsdException w:name="HTML Top of Form" w:semiHidden="1" w:unhideWhenUsed="1"/>
+    <w:lsdException w:name="HTML Bottom of Form" w:semiHidden="1" w:unhideWhenUsed="1"/>
+    <w:lsdException w:name="Normal (Web)" w:semiHidden="1" w:unhideWhenUsed="1"/>
+    <w:lsdException w:name="HTML Acronym" w:semiHidden="1" w:unhideWhenUsed="1"/>
+    <w:lsdException w:name="HTML Address" w:semiHidden="1" w:unhideWhenUsed="1"/>
+    <w:lsdException w:name="HTML Cite" w:semiHidden="1" w:unhideWhenUsed="1"/>
+    <w:lsdException w:name="HTML Code" w:semiHidden="1" w:unhideWhenUsed="1"/>
+    <w:lsdException w:name="HTML Definition" w:semiHidden="1" w:unhideWhenUsed="1"/>
+    <w:lsdException w:name="HTML Keyboard" w:semiHidden="1" w:unhideWhenUsed="1"/>
+    <w:lsdException w:name="HTML Preformatted" w:semiHidden="1" w:unhideWhenUsed="1"/>
+    <w:lsdException w:name="HTML Sample" w:semiHidden="1" w:unhideWhenUsed="1"/>
+    <w:lsdException w:name="HTML Typewriter" w:semiHidden="1" w:unhideWhenUsed="1"/>
+    <w:lsdException w:name="HTML Variable" w:semiHidden="1" w:unhideWhenUsed="1"/>
+    <w:lsdException w:name="Normal Table" w:semiHidden="1" w:unhideWhenUsed="1"/>
+    <w:lsdException w:name="annotation subject" w:semiHidden="1" w:unhideWhenUsed="1"/>
+    <w:lsdException w:name="No List" w:semiHidden="1" w:unhideWhenUsed="1"/>
+    <w:lsdException w:name="Outline List 1" w:semiHidden="1" w:unhideWhenUsed="1"/>
+    <w:lsdException w:name="Outline List 2" w:semiHidden="1" w:unhideWhenUsed="1"/>
+    <w:lsdException w:name="Outline List 3" w:semiHidden="1" w:unhideWhenUsed="1"/>
+    <w:lsdException w:name="Table Simple 1" w:semiHidden="1" w:unhideWhenUsed="1"/>
+    <w:lsdException w:name="Table Simple 2" w:semiHidden="1" w:unhideWhenUsed="1"/>
+    <w:lsdException w:name="Table Simple 3" w:semiHidden="1" w:unhideWhenUsed="1"/>
+    <w:lsdException w:name="Table Classic 1" w:semiHidden="1" w:unhideWhenUsed="1"/>
+    <w:lsdException w:name="Table Classic 2" w:semiHidden="1" w:unhideWhenUsed="1"/>
+    <w:lsdException w:name="Table Classic 3" w:semiHidden="1" w:unhideWhenUsed="1"/>
+    <w:lsdException w:name="Table Classic 4" w:semiHidden="1" w:unhideWhenUsed="1"/>
+    <w:lsdException w:name="Table Colorful 1" w:semiHidden="1" w:unhideWhenUsed="1"/>
+    <w:lsdException w:name="Table Colorful 2" w:semiHidden="1" w:unhideWhenUsed="1"/>
+    <w:lsdException w:name="Table Colorful 3" w:semiHidden="1" w:unhideWhenUsed="1"/>
+    <w:lsdException w:name="Table Columns 1" w:semiHidden="1" w:unhideWhenUsed="1"/>
+    <w:lsdException w:name="Table Columns 2" w:semiHidden="1" w:unhideWhenUsed="1"/>
+    <w:lsdException w:name="Table Columns 3" w:semiHidden="1" w:unhideWhenUsed="1"/>
+    <w:lsdException w:name="Table Columns 4" w:semiHidden="1" w:unhideWhenUsed="1"/>
+    <w:lsdException w:name="Table Columns 5" w:semiHidden="1" w:unhideWhenUsed="1"/>
+    <w:lsdException w:name="Table Grid 1" w:semiHidden="1" w:unhideWhenUsed="1"/>
+    <w:lsdException w:name="Table Grid 2" w:semiHidden="1" w:unhideWhenUsed="1"/>
+    <w:lsdException w:name="Table Grid 3" w:semiHidden="1" w:unhideWhenUsed="1"/>
+    <w:lsdException w:name="Table Grid 4" w:semiHidden="1" w:unhideWhenUsed="1"/>
+    <w:lsdException w:name="Table Grid 5" w:semiHidden="1" w:unhideWhenUsed="1"/>
+    <w:lsdException w:name="Table Grid 6" w:semiHidden="1" w:unhideWhenUsed="1"/>
+    <w:lsdException w:name="Table Grid 7" w:semiHidden="1" w:unhideWhenUsed="1"/>
+    <w:lsdException w:name="Table Grid 8" w:semiHidden="1" w:unhideWhenUsed="1"/>
+    <w:lsdException w:name="Table List 1" w:semiHidden="1" w:unhideWhenUsed="1"/>
+    <w:lsdException w:name="Table List 2" w:semiHidden="1" w:unhideWhenUsed="1"/>
+    <w:lsdException w:name="Table List 3" w:semiHidden="1" w:unhideWhenUsed="1"/>
+    <w:lsdException w:name="Table List 4" w:semiHidden="1" w:unhideWhenUsed="1"/>
+    <w:lsdException w:name="Table List 5" w:semiHidden="1" w:unhideWhenUsed="1"/>
+    <w:lsdException w:name="Table List 6" w:semiHidden="1" w:unhideWhenUsed="1"/>
+    <w:lsdException w:name="Table List 7" w:semiHidden="1" w:unhideWhenUsed="1"/>
+    <w:lsdException w:name="Table List 8" w:semiHidden="1" w:unhideWhenUsed="1"/>
+    <w:lsdException w:name="Table 3D effects 1" w:semiHidden="1" w:unhideWhenUsed="1"/>
+    <w:lsdException w:name="Table 3D effects 2" w:semiHidden="1" w:unhideWhenUsed="1"/>
+    <w:lsdException w:name="Table 3D effects 3" w:semiHidden="1" w:unhideWhenUsed="1"/>
+    <w:lsdException w:name="Table Contemporary" w:semiHidden="1" w:unhideWhenUsed="1"/>
+    <w:lsdException w:name="Table Elegant" w:semiHidden="1" w:unhideWhenUsed="1"/>
+    <w:lsdException w:name="Table Professional" w:semiHidden="1" w:unhideWhenUsed="1"/>
+    <w:lsdException w:name="Table Subtle 1" w:semiHidden="1" w:unhideWhenUsed="1"/>
+    <w:lsdException w:name="Table Subtle 2" w:semiHidden="1" w:unhideWhenUsed="1"/>
+    <w:lsdException w:name="Table Web 1" w:semiHidden="1" w:unhideWhenUsed="1"/>
+    <w:lsdException w:name="Table Web 2" w:semiHidden="1" w:unhideWhenUsed="1"/>
+    <w:lsdException w:name="Table Web 3" w:semiHidden="1" w:unhideWhenUsed="1"/>
+    <w:lsdException w:name="Balloon Text" w:semiHidden="1" w:unhideWhenUsed="1"/>
+    <w:lsdException w:name="Table Grid" w:uiPriority="59"/>
+    <w:lsdException w:name="Table Theme" w:semiHidden="1" w:unhideWhenUsed="1"/>
+    <w:lsdException w:name="Placeholder Text" w:semiHidden="1"/>
+    <w:lsdException w:name="No Spacing" w:uiPriority="1" w:qFormat="1"/>
+    <w:lsdException w:name="Light Shading" w:uiPriority="60"/>
+    <w:lsdException w:name="Light List" w:uiPriority="61"/>
+    <w:lsdException w:name="Light Grid" w:uiPriority="62"/>
+    <w:lsdException w:name="Medium Shading 1" w:uiPriority="63"/>
+    <w:lsdException w:name="Medium Shading 2" w:uiPriority="64"/>
+    <w:lsdException w:name="Medium List 1" w:uiPriority="65"/>
+    <w:lsdException w:name="Medium List 2" w:uiPriority="66"/>
+    <w:lsdException w:name="Medium Grid 1" w:uiPriority="67"/>
+    <w:lsdException w:name="Medium Grid 2" w:uiPriority="68"/>
+    <w:lsdException w:name="Medium Grid 3" w:uiPriority="69"/>
+    <w:lsdException w:name="Dark List" w:uiPriority="70"/>
+    <w:lsdException w:name="Colorful Shading" w:uiPriority="71"/>
+    <w:lsdException w:name="Colorful List" w:uiPriority="72"/>
+    <w:lsdException w:name="Colorful Grid" w:uiPriority="73"/>
+    <w:lsdException w:name="Light Shading Accent 1" w:uiPriority="60"/>
+    <w:lsdException w:name="Light List Accent 1" w:uiPriority="61"/>
+    <w:lsdException w:name="Light Grid Accent 1" w:uiPriority="62"/>
+    <w:lsdException w:name="Medium Shading 1 Accent 1" w:uiPriority="63"/>
+    <w:lsdException w:name="Medium Shading 2 Accent 1" w:uiPriority="64"/>
+    <w:lsdException w:name="Medium List 1 Accent 1" w:uiPriority="65"/>
+    <w:lsdException w:name="Revision" w:semiHidden="1"/>
+    <w:lsdException w:name="List Paragraph" w:uiPriority="34" w:qFormat="1"/>
+    <w:lsdException w:name="Quote" w:uiPriority="29" w:qFormat="1"/>
+    <w:lsdException w:name="Intense Quote" w:uiPriority="30" w:qFormat="1"/>
+    <w:lsdException w:name="Medium List 2 Accent 1" w:uiPriority="66"/>
+    <w:lsdException w:name="Medium Grid 1 Accent 1" w:uiPriority="67"/>
+    <w:lsdException w:name="Medium Grid 2 Accent 1" w:uiPriority="68"/>
+    <w:lsdException w:name="Medium Grid 3 Accent 1" w:uiPriority="69"/>
+    <w:lsdException w:name="Dark List Accent 1" w:uiPriority="70"/>
+    <w:lsdException w:name="Colorful Shading Accent 1" w:uiPriority="71"/>
+    <w:lsdException w:name="Colorful List Accent 1" w:uiPriority="72"/>
+    <w:lsdException w:name="Colorful Grid Accent 1" w:uiPriority="73"/>
+    <w:lsdException w:name="Light Shading Accent 2" w:uiPriority="60"/>
+    <w:lsdException w:name="Light List Accent 2" w:uiPriority="61"/>
+    <w:lsdException w:name="Light Grid Accent 2" w:uiPriority="62"/>
+    <w:lsdException w:name="Medium Shading 1 Accent 2" w:uiPriority="63"/>
+    <w:lsdException w:name="Medium Shading 2 Accent 2" w:uiPriority="64"/>
+    <w:lsdException w:name="Medium List 1 Accent 2" w:uiPriority="65"/>
+    <w:lsdException w:name="Medium List 2 Accent 2" w:uiPriority="66"/>
+    <w:lsdException w:name="Medium Grid 1 Accent 2" w:uiPriority="67"/>
+    <w:lsdException w:name="Medium Grid 2 Accent 2" w:uiPriority="68"/>
+    <w:lsdException w:name="Medium Grid 3 Accent 2" w:uiPriority="69"/>
+    <w:lsdException w:name="Dark List Accent 2" w:uiPriority="70"/>
+    <w:lsdException w:name="Colorful Shading Accent 2" w:uiPriority="71"/>
+    <w:lsdException w:name="Colorful List Accent 2" w:uiPriority="72"/>
+    <w:lsdException w:name="Colorful Grid Accent 2" w:uiPriority="73"/>
+    <w:lsdException w:name="Light Shading Accent 3" w:uiPriority="60"/>
+    <w:lsdException w:name="Light List Accent 3" w:uiPriority="61"/>
+    <w:lsdException w:name="Light Grid Accent 3" w:uiPriority="62"/>
+    <w:lsdException w:name="Medium Shading 1 Accent 3" w:uiPriority="63"/>
+    <w:lsdException w:name="Medium Shading 2 Accent 3" w:uiPriority="64"/>
+    <w:lsdException w:name="Medium List 1 Accent 3" w:uiPriority="65"/>
+    <w:lsdException w:name="Medium List 2 Accent 3" w:uiPriority="66"/>
+    <w:lsdException w:name="Medium Grid 1 Accent 3" w:uiPriority="67"/>
+    <w:lsdException w:name="Medium Grid 2 Accent 3" w:uiPriority="68"/>
+    <w:lsdException w:name="Medium Grid 3 Accent 3" w:uiPriority="69"/>
+    <w:lsdException w:name="Dark List Accent 3" w:uiPriority="70"/>
+    <w:lsdException w:name="Colorful Shading Accent 3" w:uiPriority="71"/>
+    <w:lsdException w:name="Colorful List Accent 3" w:uiPriority="72"/>
+    <w:lsdException w:name="Colorful Grid Accent 3" w:uiPriority="73"/>
+    <w:lsdException w:name="Light Shading Accent 4" w:uiPriority="60"/>
+    <w:lsdException w:name="Light List Accent 4" w:uiPriority="61"/>
+    <w:lsdException w:name="Light Grid Accent 4" w:uiPriority="62"/>
+    <w:lsdException w:name="Medium Shading 1 Accent 4" w:uiPriority="63"/>
+    <w:lsdException w:name="Medium Shading 2 Accent 4" w:uiPriority="64"/>
+    <w:lsdException w:name="Medium List 1 Accent 4" w:uiPriority="65"/>
+    <w:lsdException w:name="Medium List 2 Accent 4" w:uiPriority="66"/>
+    <w:lsdException w:name="Medium Grid 1 Accent 4" w:uiPriority="67"/>
+    <w:lsdException w:name="Medium Grid 2 Accent 4" w:uiPriority="68"/>
+    <w:lsdException w:name="Medium Grid 3 Accent 4" w:uiPriority="69"/>
+    <w:lsdException w:name="Dark List Accent 4" w:uiPriority="70"/>
+    <w:lsdException w:name="Colorful Shading Accent 4" w:uiPriority="71"/>
+    <w:lsdException w:name="Colorful List Accent 4" w:uiPriority="72"/>
+    <w:lsdException w:name="Colorful Grid Accent 4" w:uiPriority="73"/>
+    <w:lsdException w:name="Light Shading Accent 5" w:uiPriority="60"/>
+    <w:lsdException w:name="Light List Accent 5" w:uiPriority="61"/>
+    <w:lsdException w:name="Light Grid Accent 5" w:uiPriority="62"/>
+    <w:lsdException w:name="Medium Shading 1 Accent 5" w:uiPriority="63"/>
+    <w:lsdException w:name="Medium Shading 2 Accent 5" w:uiPriority="64"/>
+    <w:lsdException w:name="Medium List 1 Accent 5" w:uiPriority="65"/>
+    <w:lsdException w:name="Medium List 2 Accent 5" w:uiPriority="66"/>
+    <w:lsdException w:name="Medium Grid 1 Accent 5" w:uiPriority="67"/>
+    <w:lsdException w:name="Medium Grid 2 Accent 5" w:uiPriority="68"/>
+    <w:lsdException w:name="Medium Grid 3 Accent 5" w:uiPriority="69"/>
+    <w:lsdException w:name="Dark List Accent 5" w:uiPriority="70"/>
+    <w:lsdException w:name="Colorful Shading Accent 5" w:uiPriority="71"/>
+    <w:lsdException w:name="Colorful List Accent 5" w:uiPriority="72"/>
+    <w:lsdException w:name="Colorful Grid Accent 5" w:uiPriority="73"/>
+    <w:lsdException w:name="Light Shading Accent 6" w:uiPriority="60"/>
+    <w:lsdException w:name="Light List Accent 6" w:uiPriority="61"/>
+    <w:lsdException w:name="Light Grid Accent 6" w:uiPriority="62"/>
+    <w:lsdException w:name="Medium Shading 1 Accent 6" w:uiPriority="63"/>
+    <w:lsdException w:name="Medium Shading 2 Accent 6" w:uiPriority="64"/>
+    <w:lsdException w:name="Medium List 1 Accent 6" w:uiPriority="65"/>
+    <w:lsdException w:name="Medium List 2 Accent 6" w:uiPriority="66"/>
+    <w:lsdException w:name="Medium Grid 1 Accent 6" w:uiPriority="67"/>
+    <w:lsdException w:name="Medium Grid 2 Accent 6" w:uiPriority="68"/>
+    <w:lsdException w:name="Medium Grid 3 Accent 6" w:uiPriority="69"/>
+    <w:lsdException w:name="Dark List Accent 6" w:uiPriority="70"/>
+    <w:lsdException w:name="Colorful Shading Accent 6" w:uiPriority="71"/>
+    <w:lsdException w:name="Colorful List Accent 6" w:uiPriority="72"/>
+    <w:lsdException w:name="Colorful Grid Accent 6" w:uiPriority="73"/>
+    <w:lsdException w:name="Subtle Emphasis" w:uiPriority="19" w:qFormat="1"/>
+    <w:lsdException w:name="Intense Emphasis" w:uiPriority="21" w:qFormat="1"/>
+    <w:lsdException w:name="Subtle Reference" w:uiPriority="31" w:qFormat="1"/>
+    <w:lsdException w:name="Intense Reference" w:uiPriority="32" w:qFormat="1"/>
+    <w:lsdException w:name="Book Title" w:uiPriority="33" w:qFormat="1"/>
+    <w:lsdException w:name="Bibliography" w:semiHidden="1" w:uiPriority="37" w:unhideWhenUsed="1"/>
+    <w:lsdException w:name="TOC Heading" w:semiHidden="1" w:uiPriority="39" w:unhideWhenUsed="1" w:qFormat="1"/>
+    <w:lsdException w:name="Grid Table Light" w:semiHidden="1" w:unhideWhenUsed="1"/>
+    <w:lsdException w:name="Grid Table 1 Light" w:semiHidden="1" w:unhideWhenUsed="1"/>
+    <w:lsdException w:name="Grid Table 2" w:semiHidden="1" w:unhideWhenUsed="1"/>
+    <w:lsdException w:name="Grid Table 3" w:semiHidden="1" w:unhideWhenUsed="1"/>
+    <w:lsdException w:name="Grid Table 4" w:uiPriority="49"/>
+    <w:lsdException w:name="Grid Table 5 Dark" w:uiPriority="50"/>
+    <w:lsdException w:name="Grid Table 6 Colorful" w:uiPriority="51"/>
+    <w:lsdException w:name="Grid Table 7 Colorful" w:uiPriority="52"/>
+    <w:lsdException w:name="Grid Table 1 Light Accent 1" w:uiPriority="46"/>
+    <w:lsdException w:name="Grid Table 2 Accent 1" w:uiPriority="47"/>
+    <w:lsdException w:name="Grid Table 3 Accent 1" w:uiPriority="48"/>
+    <w:lsdException w:name="Grid Table 4 Accent 1" w:uiPriority="49"/>
+    <w:lsdException w:name="Grid Table 5 Dark Accent 1" w:uiPriority="50"/>
+    <w:lsdException w:name="Grid Table 6 Colorful Accent 1" w:uiPriority="51"/>
+    <w:lsdException w:name="Grid Table 7 Colorful Accent 1" w:uiPriority="52"/>
+    <w:lsdException w:name="Grid Table 1 Light Accent 2" w:uiPriority="46"/>
+    <w:lsdException w:name="Grid Table 2 Accent 2" w:uiPriority="47"/>
+    <w:lsdException w:name="Grid Table 3 Accent 2" w:uiPriority="48"/>
+    <w:lsdException w:name="Grid Table 4 Accent 2" w:uiPriority="49"/>
+    <w:lsdException w:name="Grid Table 5 Dark Accent 2" w:uiPriority="50"/>
+    <w:lsdException w:name="Grid Table 6 Colorful Accent 2" w:uiPriority="51"/>
+    <w:lsdException w:name="Grid Table 7 Colorful Accent 2" w:uiPriority="52"/>
+    <w:lsdException w:name="Grid Table 1 Light Accent 3" w:uiPriority="46"/>
+    <w:lsdException w:name="Grid Table 2 Accent 3" w:uiPriority="47"/>
+    <w:lsdException w:name="Grid Table 3 Accent 3" w:uiPriority="48"/>
+    <w:lsdException w:name="Grid Table 4 Accent 3" w:uiPriority="49"/>
+    <w:lsdException w:name="Grid Table 5 Dark Accent 3" w:uiPriority="50"/>
+    <w:lsdException w:name="Grid Table 6 Colorful Accent 3" w:uiPriority="51"/>
+    <w:lsdException w:name="Grid Table 7 Colorful Accent 3" w:uiPriority="52"/>
+    <w:lsdException w:name="Grid Table 1 Light Accent 4" w:uiPriority="46"/>
+    <w:lsdException w:name="Grid Table 2 Accent 4" w:uiPriority="47"/>
+    <w:lsdException w:name="Grid Table 3 Accent 4" w:uiPriority="48"/>
+    <w:lsdException w:name="Grid Table 4 Accent 4" w:uiPriority="49"/>
+    <w:lsdException w:name="Grid Table 5 Dark Accent 4" w:uiPriority="50"/>
+    <w:lsdException w:name="Grid Table 6 Colorful Accent 4" w:uiPriority="51"/>
+    <w:lsdException w:name="Grid Table 7 Colorful Accent 4" w:uiPriority="52"/>
+    <w:lsdException w:name="Grid Table 1 Light Accent 5" w:uiPriority="46"/>
+    <w:lsdException w:name="Grid Table 2 Accent 5" w:uiPriority="47"/>
+    <w:lsdException w:name="Grid Table 3 Accent 5" w:uiPriority="48"/>
+    <w:lsdException w:name="Grid Table 4 Accent 5" w:uiPriority="49"/>
+    <w:lsdException w:name="Grid Table 5 Dark Accent 5" w:uiPriority="50"/>
+    <w:lsdException w:name="Grid Table 6 Colorful Accent 5" w:uiPriority="51"/>
+    <w:lsdException w:name="Grid Table 7 Colorful Accent 5" w:uiPriority="52"/>
+    <w:lsdException w:name="Grid Table 1 Light Accent 6" w:uiPriority="46"/>
+    <w:lsdException w:name="Grid Table 2 Accent 6" w:uiPriority="47"/>
+    <w:lsdException w:name="Grid Table 3 Accent 6" w:uiPriority="48"/>
+    <w:lsdException w:name="Grid Table 4 Accent 6" w:uiPriority="49"/>
+    <w:lsdException w:name="Grid Table 5 Dark Accent 6" w:uiPriority="50"/>
+    <w:lsdException w:name="Grid Table 6 Colorful Accent 6" w:uiPriority="51"/>
+    <w:lsdException w:name="Grid Table 7 Colorful Accent 6" w:uiPriority="52"/>
+    <w:lsdException w:name="List Table 1 Light" w:uiPriority="46"/>
+    <w:lsdException w:name="List Table 2" w:uiPriority="47"/>
+    <w:lsdException w:name="List Table 3" w:uiPriority="48"/>
+    <w:lsdException w:name="List Table 4" w:uiPriority="49"/>
+    <w:lsdException w:name="List Table 5 Dark" w:uiPriority="50"/>
+    <w:lsdException w:name="List Table 6 Colorful" w:uiPriority="51"/>
+    <w:lsdException w:name="List Table 7 Colorful" w:uiPriority="52"/>
+    <w:lsdException w:name="List Table 1 Light Accent 1" w:uiPriority="46"/>
+    <w:lsdException w:name="List Table 2 Accent 1" w:uiPriority="47"/>
+    <w:lsdException w:name="List Table 3 Accent 1" w:uiPriority="48"/>
+    <w:lsdException w:name="List Table 4 Accent 1" w:uiPriority="49"/>
+    <w:lsdException w:name="List Table 5 Dark Accent 1" w:uiPriority="50"/>
+    <w:lsdException w:name="List Table 6 Colorful Accent 1" w:uiPriority="51"/>
+    <w:lsdException w:name="List Table 7 Colorful Accent 1" w:uiPriority="52"/>
+    <w:lsdException w:name="List Table 1 Light Accent 2" w:uiPriority="46"/>
+    <w:lsdException w:name="List Table 2 Accent 2" w:uiPriority="47"/>
+    <w:lsdException w:name="List Table 3 Accent 2" w:uiPriority="48"/>
+    <w:lsdException w:name="List Table 4 Accent 2" w:uiPriority="49"/>
+    <w:lsdException w:name="List Table 5 Dark Accent 2" w:uiPriority="50"/>
+    <w:lsdException w:name="List Table 6 Colorful Accent 2" w:uiPriority="51"/>
+    <w:lsdException w:name="List Table 7 Colorful Accent 2" w:uiPriority="52"/>
+    <w:lsdException w:name="List Table 1 Light Accent 3" w:uiPriority="46"/>
+    <w:lsdException w:name="List Table 2 Accent 3" w:uiPriority="47"/>
+    <w:lsdException w:name="List Table 3 Accent 3" w:uiPriority="48"/>
+    <w:lsdException w:name="List Table 4 Accent 3" w:uiPriority="49"/>
+    <w:lsdException w:name="List Table 5 Dark Accent 3" w:uiPriority="50"/>
+    <w:lsdException w:name="List Table 6 Colorful Accent 3" w:uiPriority="51"/>
+    <w:lsdException w:name="List Table 7 Colorful Accent 3" w:uiPriority="52"/>
+    <w:lsdException w:name="List Table 1 Light Accent 4" w:uiPriority="46"/>
+    <w:lsdException w:name="List Table 2 Accent 4" w:uiPriority="47"/>
+    <w:lsdException w:name="List Table 3 Accent 4" w:uiPriority="48"/>
+    <w:lsdException w:name="List Table 4 Accent 4" w:uiPriority="49"/>
+    <w:lsdException w:name="List Table 5 Dark Accent 4" w:uiPriority="50"/>
+    <w:lsdException w:name="List Table 6 Colorful Accent 4" w:uiPriority="51"/>
+    <w:lsdException w:name="List Table 7 Colorful Accent 4" w:uiPriority="52"/>
+    <w:lsdException w:name="List Table 1 Light Accent 5" w:uiPriority="46"/>
+    <w:lsdException w:name="List Table 2 Accent 5" w:uiPriority="47"/>
+    <w:lsdException w:name="List Table 3 Accent 5" w:uiPriority="48"/>
+    <w:lsdException w:name="List Table 4 Accent 5" w:uiPriority="49"/>
+    <w:lsdException w:name="List Table 5 Dark Accent 5" w:uiPriority="50"/>
+    <w:lsdException w:name="List Table 6 Colorful Accent 5" w:uiPriority="51"/>
+    <w:lsdException w:name="List Table 7 Colorful Accent 5" w:uiPriority="52"/>
+    <w:lsdException w:name="List Table 1 Light Accent 6" w:uiPriority="46"/>
+    <w:lsdException w:name="List Table 2 Accent 6" w:uiPriority="47"/>
+    <w:lsdException w:name="List Table 3 Accent 6" w:uiPriority="48"/>
+    <w:lsdException w:name="List Table 4 Accent 6" w:uiPriority="49"/>
+    <w:lsdException w:name="List Table 5 Dark Accent 6" w:uiPriority="50"/>
+    <w:lsdException w:name="List Table 6 Colorful Accent 6" w:uiPriority="51"/>
+    <w:lsdException w:name="List Table 7 Colorful Accent 6" w:uiPriority="52"/>
+    <w:lsdException w:name="Mention" w:semiHidden="1" w:unhideWhenUsed="1"/>
+    <w:lsdException w:name="Smart Hyperlink" w:semiHidden="1" w:unhideWhenUsed="1"/>
+    <w:lsdException w:name="Hashtag" w:semiHidden="1" w:unhideWhenUsed="1"/>
+    <w:lsdException w:name="Unresolved Mention" w:semiHidden="1" w:unhideWhenUsed="1"/>
   </w:latentStyles>
   <w:style w:type="paragraph" w:default="1" w:styleId="Normal">
     <w:name w:val="Normal"/>
@@ -20520,7 +20504,7 @@
   <w:style w:type="paragraph" w:styleId="Ttulo1">
     <w:name w:val="heading 1"/>
     <w:basedOn w:val="Normal"/>
-    <w:next w:val="Textodecuerpo"/>
+    <w:next w:val="Textoindependiente"/>
     <w:link w:val="Ttulo1Car"/>
     <w:qFormat/>
     <w:rsid w:val="00F36BEE"/>
@@ -20575,7 +20559,7 @@
   <w:style w:type="paragraph" w:styleId="Ttulo3">
     <w:name w:val="heading 3"/>
     <w:basedOn w:val="Normal"/>
-    <w:next w:val="Textodecuerpo"/>
+    <w:next w:val="Textoindependiente"/>
     <w:link w:val="Ttulo3Car"/>
     <w:qFormat/>
     <w:rsid w:val="00F36BEE"/>
@@ -20830,10 +20814,10 @@
       <w:u w:val="single"/>
     </w:rPr>
   </w:style>
-  <w:style w:type="paragraph" w:styleId="Textodecuerpo">
+  <w:style w:type="paragraph" w:styleId="Textoindependiente">
     <w:name w:val="Body Text"/>
     <w:basedOn w:val="Normal"/>
-    <w:link w:val="TextodecuerpoCar"/>
+    <w:link w:val="TextoindependienteCar"/>
     <w:rsid w:val="00F36BEE"/>
     <w:pPr>
       <w:spacing w:before="120" w:after="120"/>
@@ -20845,10 +20829,10 @@
       <w:lang w:val="es-MX"/>
     </w:rPr>
   </w:style>
-  <w:style w:type="character" w:customStyle="1" w:styleId="TextodecuerpoCar">
-    <w:name w:val="Texto de cuerpo Car"/>
+  <w:style w:type="character" w:customStyle="1" w:styleId="TextoindependienteCar">
+    <w:name w:val="Texto independiente Car"/>
     <w:basedOn w:val="Fuentedeprrafopredeter"/>
-    <w:link w:val="Textodecuerpo"/>
+    <w:link w:val="Textoindependiente"/>
     <w:rsid w:val="00F36BEE"/>
     <w:rPr>
       <w:rFonts w:ascii="Times New Roman" w:eastAsia="Times New Roman" w:hAnsi="Times New Roman" w:cs="Times New Roman"/>
@@ -21029,7 +21013,7 @@
       <w:lang w:eastAsia="ar-SA"/>
     </w:rPr>
   </w:style>
-  <w:style w:type="paragraph" w:styleId="Encabezadodetabladecontenido">
+  <w:style w:type="paragraph" w:styleId="TtuloTDC">
     <w:name w:val="TOC Heading"/>
     <w:basedOn w:val="Ttulo1"/>
     <w:next w:val="Normal"/>
@@ -21092,7 +21076,6 @@
       <w:spacing w:after="0" w:line="240" w:lineRule="auto"/>
     </w:pPr>
     <w:tblPr>
-      <w:tblInd w:w="0" w:type="dxa"/>
       <w:tblBorders>
         <w:top w:val="single" w:sz="4" w:space="0" w:color="000000" w:themeColor="text1"/>
         <w:left w:val="single" w:sz="4" w:space="0" w:color="000000" w:themeColor="text1"/>
@@ -21101,935 +21084,9 @@
         <w:insideH w:val="single" w:sz="4" w:space="0" w:color="000000" w:themeColor="text1"/>
         <w:insideV w:val="single" w:sz="4" w:space="0" w:color="000000" w:themeColor="text1"/>
       </w:tblBorders>
-      <w:tblCellMar>
-        <w:top w:w="0" w:type="dxa"/>
-        <w:left w:w="108" w:type="dxa"/>
-        <w:bottom w:w="0" w:type="dxa"/>
-        <w:right w:w="108" w:type="dxa"/>
-      </w:tblCellMar>
     </w:tblPr>
   </w:style>
-  <w:style w:type="paragraph" w:styleId="Epgrafe">
-    <w:name w:val="caption"/>
-    <w:basedOn w:val="Normal"/>
-    <w:next w:val="Normal"/>
-    <w:uiPriority w:val="35"/>
-    <w:unhideWhenUsed/>
-    <w:qFormat/>
-    <w:rsid w:val="00460944"/>
-    <w:pPr>
-      <w:spacing w:after="200"/>
-    </w:pPr>
-    <w:rPr>
-      <w:b/>
-      <w:bCs/>
-      <w:color w:val="4F81BD" w:themeColor="accent1"/>
-      <w:sz w:val="18"/>
-      <w:szCs w:val="18"/>
-    </w:rPr>
-  </w:style>
-  <w:style w:type="paragraph" w:styleId="Encabezado">
-    <w:name w:val="header"/>
-    <w:basedOn w:val="Normal"/>
-    <w:link w:val="EncabezadoCar"/>
-    <w:uiPriority w:val="99"/>
-    <w:semiHidden/>
-    <w:unhideWhenUsed/>
-    <w:rsid w:val="009F0FA7"/>
-    <w:pPr>
-      <w:tabs>
-        <w:tab w:val="center" w:pos="4252"/>
-        <w:tab w:val="right" w:pos="8504"/>
-      </w:tabs>
-    </w:pPr>
-  </w:style>
-  <w:style w:type="character" w:customStyle="1" w:styleId="EncabezadoCar">
-    <w:name w:val="Encabezado Car"/>
-    <w:basedOn w:val="Fuentedeprrafopredeter"/>
-    <w:link w:val="Encabezado"/>
-    <w:uiPriority w:val="99"/>
-    <w:semiHidden/>
-    <w:rsid w:val="009F0FA7"/>
-    <w:rPr>
-      <w:rFonts w:ascii="Times New Roman" w:eastAsia="Times New Roman" w:hAnsi="Times New Roman" w:cs="Times New Roman"/>
-      <w:sz w:val="24"/>
-      <w:szCs w:val="24"/>
-      <w:lang w:eastAsia="ar-SA"/>
-    </w:rPr>
-  </w:style>
-  <w:style w:type="paragraph" w:styleId="Piedepgina">
-    <w:name w:val="footer"/>
-    <w:basedOn w:val="Normal"/>
-    <w:link w:val="PiedepginaCar"/>
-    <w:uiPriority w:val="99"/>
-    <w:unhideWhenUsed/>
-    <w:rsid w:val="009F0FA7"/>
-    <w:pPr>
-      <w:tabs>
-        <w:tab w:val="center" w:pos="4252"/>
-        <w:tab w:val="right" w:pos="8504"/>
-      </w:tabs>
-    </w:pPr>
-  </w:style>
-  <w:style w:type="character" w:customStyle="1" w:styleId="PiedepginaCar">
-    <w:name w:val="Pie de página Car"/>
-    <w:basedOn w:val="Fuentedeprrafopredeter"/>
-    <w:link w:val="Piedepgina"/>
-    <w:uiPriority w:val="99"/>
-    <w:rsid w:val="009F0FA7"/>
-    <w:rPr>
-      <w:rFonts w:ascii="Times New Roman" w:eastAsia="Times New Roman" w:hAnsi="Times New Roman" w:cs="Times New Roman"/>
-      <w:sz w:val="24"/>
-      <w:szCs w:val="24"/>
-      <w:lang w:eastAsia="ar-SA"/>
-    </w:rPr>
-  </w:style>
-  <w:style w:type="character" w:styleId="Refdecomentario">
-    <w:name w:val="annotation reference"/>
-    <w:basedOn w:val="Fuentedeprrafopredeter"/>
-    <w:uiPriority w:val="99"/>
-    <w:semiHidden/>
-    <w:unhideWhenUsed/>
-    <w:rsid w:val="00866EEA"/>
-    <w:rPr>
-      <w:sz w:val="16"/>
-      <w:szCs w:val="16"/>
-    </w:rPr>
-  </w:style>
-  <w:style w:type="paragraph" w:styleId="Textocomentario">
-    <w:name w:val="annotation text"/>
-    <w:basedOn w:val="Normal"/>
-    <w:link w:val="TextocomentarioCar"/>
-    <w:uiPriority w:val="99"/>
-    <w:semiHidden/>
-    <w:unhideWhenUsed/>
-    <w:rsid w:val="00866EEA"/>
-    <w:rPr>
-      <w:sz w:val="20"/>
-      <w:szCs w:val="20"/>
-    </w:rPr>
-  </w:style>
-  <w:style w:type="character" w:customStyle="1" w:styleId="TextocomentarioCar">
-    <w:name w:val="Texto comentario Car"/>
-    <w:basedOn w:val="Fuentedeprrafopredeter"/>
-    <w:link w:val="Textocomentario"/>
-    <w:uiPriority w:val="99"/>
-    <w:semiHidden/>
-    <w:rsid w:val="00866EEA"/>
-    <w:rPr>
-      <w:rFonts w:ascii="Times New Roman" w:eastAsia="Times New Roman" w:hAnsi="Times New Roman" w:cs="Times New Roman"/>
-      <w:sz w:val="20"/>
-      <w:szCs w:val="20"/>
-      <w:lang w:eastAsia="ar-SA"/>
-    </w:rPr>
-  </w:style>
-  <w:style w:type="paragraph" w:styleId="Asuntodelcomentario">
-    <w:name w:val="annotation subject"/>
-    <w:basedOn w:val="Textocomentario"/>
-    <w:next w:val="Textocomentario"/>
-    <w:link w:val="AsuntodelcomentarioCar"/>
-    <w:uiPriority w:val="99"/>
-    <w:semiHidden/>
-    <w:unhideWhenUsed/>
-    <w:rsid w:val="00866EEA"/>
-    <w:rPr>
-      <w:b/>
-      <w:bCs/>
-    </w:rPr>
-  </w:style>
-  <w:style w:type="character" w:customStyle="1" w:styleId="AsuntodelcomentarioCar">
-    <w:name w:val="Asunto del comentario Car"/>
-    <w:basedOn w:val="TextocomentarioCar"/>
-    <w:link w:val="Asuntodelcomentario"/>
-    <w:uiPriority w:val="99"/>
-    <w:semiHidden/>
-    <w:rsid w:val="00866EEA"/>
-    <w:rPr>
-      <w:rFonts w:ascii="Times New Roman" w:eastAsia="Times New Roman" w:hAnsi="Times New Roman" w:cs="Times New Roman"/>
-      <w:b/>
-      <w:bCs/>
-      <w:sz w:val="20"/>
-      <w:szCs w:val="20"/>
-      <w:lang w:eastAsia="ar-SA"/>
-    </w:rPr>
-  </w:style>
-</w:styles>
-</file>
-
-<file path=word/stylesWithEffects.xml><?xml version="1.0" encoding="utf-8"?>
-<w:styles xmlns:wpc="http://schemas.microsoft.com/office/word/2010/wordprocessingCanvas" xmlns:mo="http://schemas.microsoft.com/office/mac/office/2008/main" xmlns:mc="http://schemas.openxmlformats.org/markup-compatibility/2006" xmlns:mv="urn:schemas-microsoft-com:mac:vml" xmlns:o="urn:schemas-microsoft-com:office:office" xmlns:r="http://schemas.openxmlformats.org/officeDocument/2006/relationships" xmlns:m="http://schemas.openxmlformats.org/officeDocument/2006/math" xmlns:v="urn:schemas-microsoft-com:vml" xmlns:wp14="http://schemas.microsoft.com/office/word/2010/wordprocessingDrawing" xmlns:wp="http://schemas.openxmlformats.org/drawingml/2006/wordprocessingDrawing" xmlns:w10="urn:schemas-microsoft-com:office:word" xmlns:w="http://schemas.openxmlformats.org/wordprocessingml/2006/main" xmlns:w14="http://schemas.microsoft.com/office/word/2010/wordml" xmlns:wpg="http://schemas.microsoft.com/office/word/2010/wordprocessingGroup" xmlns:wpi="http://schemas.microsoft.com/office/word/2010/wordprocessingInk" xmlns:wne="http://schemas.microsoft.com/office/word/2006/wordml" xmlns:wps="http://schemas.microsoft.com/office/word/2010/wordprocessingShape" mc:Ignorable="w14 wp14">
-  <w:docDefaults>
-    <w:rPrDefault>
-      <w:rPr>
-        <w:rFonts w:asciiTheme="minorHAnsi" w:eastAsiaTheme="minorHAnsi" w:hAnsiTheme="minorHAnsi" w:cstheme="minorBidi"/>
-        <w:sz w:val="22"/>
-        <w:szCs w:val="22"/>
-        <w:lang w:val="es-ES" w:eastAsia="en-US" w:bidi="ar-SA"/>
-      </w:rPr>
-    </w:rPrDefault>
-    <w:pPrDefault>
-      <w:pPr>
-        <w:spacing w:after="200" w:line="276" w:lineRule="auto"/>
-      </w:pPr>
-    </w:pPrDefault>
-  </w:docDefaults>
-  <w:latentStyles w:defLockedState="0" w:defUIPriority="99" w:defSemiHidden="1" w:defUnhideWhenUsed="1" w:defQFormat="0" w:count="276">
-    <w:lsdException w:name="Normal" w:semiHidden="0" w:uiPriority="0" w:unhideWhenUsed="0" w:qFormat="1"/>
-    <w:lsdException w:name="heading 1" w:semiHidden="0" w:uiPriority="0" w:unhideWhenUsed="0" w:qFormat="1"/>
-    <w:lsdException w:name="heading 2" w:uiPriority="9" w:qFormat="1"/>
-    <w:lsdException w:name="heading 3" w:uiPriority="0" w:qFormat="1"/>
-    <w:lsdException w:name="heading 4" w:uiPriority="9" w:qFormat="1"/>
-    <w:lsdException w:name="heading 5" w:uiPriority="9" w:qFormat="1"/>
-    <w:lsdException w:name="heading 6" w:uiPriority="9" w:qFormat="1"/>
-    <w:lsdException w:name="heading 7" w:uiPriority="9" w:qFormat="1"/>
-    <w:lsdException w:name="heading 8" w:uiPriority="9" w:qFormat="1"/>
-    <w:lsdException w:name="heading 9" w:uiPriority="9" w:qFormat="1"/>
-    <w:lsdException w:name="toc 1" w:uiPriority="39"/>
-    <w:lsdException w:name="toc 2" w:uiPriority="39"/>
-    <w:lsdException w:name="toc 3" w:uiPriority="39"/>
-    <w:lsdException w:name="toc 4" w:uiPriority="39"/>
-    <w:lsdException w:name="toc 5" w:uiPriority="39"/>
-    <w:lsdException w:name="toc 6" w:uiPriority="39"/>
-    <w:lsdException w:name="toc 7" w:uiPriority="39"/>
-    <w:lsdException w:name="toc 8" w:uiPriority="39"/>
-    <w:lsdException w:name="toc 9" w:uiPriority="39"/>
-    <w:lsdException w:name="caption" w:uiPriority="35" w:qFormat="1"/>
-    <w:lsdException w:name="Title" w:semiHidden="0" w:uiPriority="10" w:unhideWhenUsed="0" w:qFormat="1"/>
-    <w:lsdException w:name="Default Paragraph Font" w:uiPriority="1"/>
-    <w:lsdException w:name="Body Text" w:uiPriority="0"/>
-    <w:lsdException w:name="Subtitle" w:semiHidden="0" w:uiPriority="11" w:unhideWhenUsed="0" w:qFormat="1"/>
-    <w:lsdException w:name="Strong" w:semiHidden="0" w:uiPriority="22" w:unhideWhenUsed="0" w:qFormat="1"/>
-    <w:lsdException w:name="Emphasis" w:semiHidden="0" w:uiPriority="20" w:unhideWhenUsed="0" w:qFormat="1"/>
-    <w:lsdException w:name="Table Grid" w:semiHidden="0" w:uiPriority="59" w:unhideWhenUsed="0"/>
-    <w:lsdException w:name="Note Level 1" w:semiHidden="0" w:unhideWhenUsed="0"/>
-    <w:lsdException w:name="Note Level 2" w:semiHidden="0" w:unhideWhenUsed="0"/>
-    <w:lsdException w:name="Note Level 3" w:semiHidden="0" w:unhideWhenUsed="0"/>
-    <w:lsdException w:name="Note Level 4" w:semiHidden="0" w:unhideWhenUsed="0"/>
-    <w:lsdException w:name="Note Level 5" w:semiHidden="0" w:unhideWhenUsed="0"/>
-    <w:lsdException w:name="Note Level 6" w:semiHidden="0" w:unhideWhenUsed="0"/>
-    <w:lsdException w:name="Note Level 7" w:semiHidden="0" w:unhideWhenUsed="0"/>
-    <w:lsdException w:name="Note Level 8" w:semiHidden="0" w:unhideWhenUsed="0"/>
-    <w:lsdException w:name="Note Level 9" w:semiHidden="0" w:unhideWhenUsed="0"/>
-    <w:lsdException w:name="Placeholder Text" w:unhideWhenUsed="0"/>
-    <w:lsdException w:name="No Spacing" w:semiHidden="0" w:uiPriority="1" w:unhideWhenUsed="0" w:qFormat="1"/>
-    <w:lsdException w:name="Light Shading" w:semiHidden="0" w:uiPriority="60" w:unhideWhenUsed="0"/>
-    <w:lsdException w:name="Light List" w:semiHidden="0" w:uiPriority="61" w:unhideWhenUsed="0"/>
-    <w:lsdException w:name="Light Grid" w:semiHidden="0" w:uiPriority="62" w:unhideWhenUsed="0"/>
-    <w:lsdException w:name="Medium Shading 1" w:semiHidden="0" w:uiPriority="63" w:unhideWhenUsed="0"/>
-    <w:lsdException w:name="Medium Shading 2" w:semiHidden="0" w:uiPriority="64" w:unhideWhenUsed="0"/>
-    <w:lsdException w:name="Medium List 1" w:semiHidden="0" w:uiPriority="65" w:unhideWhenUsed="0"/>
-    <w:lsdException w:name="Medium List 2" w:semiHidden="0" w:uiPriority="66" w:unhideWhenUsed="0"/>
-    <w:lsdException w:name="Medium Grid 1" w:semiHidden="0" w:uiPriority="67" w:unhideWhenUsed="0"/>
-    <w:lsdException w:name="Medium Grid 2" w:semiHidden="0" w:uiPriority="68" w:unhideWhenUsed="0"/>
-    <w:lsdException w:name="Medium Grid 3" w:semiHidden="0" w:uiPriority="69" w:unhideWhenUsed="0"/>
-    <w:lsdException w:name="Dark List" w:semiHidden="0" w:uiPriority="70" w:unhideWhenUsed="0"/>
-    <w:lsdException w:name="Colorful Shading" w:semiHidden="0" w:uiPriority="71" w:unhideWhenUsed="0"/>
-    <w:lsdException w:name="Colorful List" w:semiHidden="0" w:uiPriority="72" w:unhideWhenUsed="0"/>
-    <w:lsdException w:name="Colorful Grid" w:semiHidden="0" w:uiPriority="73" w:unhideWhenUsed="0"/>
-    <w:lsdException w:name="Light Shading Accent 1" w:semiHidden="0" w:uiPriority="60" w:unhideWhenUsed="0"/>
-    <w:lsdException w:name="Light List Accent 1" w:semiHidden="0" w:uiPriority="61" w:unhideWhenUsed="0"/>
-    <w:lsdException w:name="Light Grid Accent 1" w:semiHidden="0" w:uiPriority="62" w:unhideWhenUsed="0"/>
-    <w:lsdException w:name="Medium Shading 1 Accent 1" w:semiHidden="0" w:uiPriority="63" w:unhideWhenUsed="0"/>
-    <w:lsdException w:name="Medium Shading 2 Accent 1" w:semiHidden="0" w:uiPriority="64" w:unhideWhenUsed="0"/>
-    <w:lsdException w:name="Medium List 1 Accent 1" w:semiHidden="0" w:uiPriority="65" w:unhideWhenUsed="0"/>
-    <w:lsdException w:name="Revision" w:unhideWhenUsed="0"/>
-    <w:lsdException w:name="List Paragraph" w:semiHidden="0" w:uiPriority="34" w:unhideWhenUsed="0" w:qFormat="1"/>
-    <w:lsdException w:name="Quote" w:semiHidden="0" w:uiPriority="29" w:unhideWhenUsed="0" w:qFormat="1"/>
-    <w:lsdException w:name="Intense Quote" w:semiHidden="0" w:uiPriority="30" w:unhideWhenUsed="0" w:qFormat="1"/>
-    <w:lsdException w:name="Medium List 2 Accent 1" w:semiHidden="0" w:uiPriority="66" w:unhideWhenUsed="0"/>
-    <w:lsdException w:name="Medium Grid 1 Accent 1" w:semiHidden="0" w:uiPriority="67" w:unhideWhenUsed="0"/>
-    <w:lsdException w:name="Medium Grid 2 Accent 1" w:semiHidden="0" w:uiPriority="68" w:unhideWhenUsed="0"/>
-    <w:lsdException w:name="Medium Grid 3 Accent 1" w:semiHidden="0" w:uiPriority="69" w:unhideWhenUsed="0"/>
-    <w:lsdException w:name="Dark List Accent 1" w:semiHidden="0" w:uiPriority="70" w:unhideWhenUsed="0"/>
-    <w:lsdException w:name="Colorful Shading Accent 1" w:semiHidden="0" w:uiPriority="71" w:unhideWhenUsed="0"/>
-    <w:lsdException w:name="Colorful List Accent 1" w:semiHidden="0" w:uiPriority="72" w:unhideWhenUsed="0"/>
-    <w:lsdException w:name="Colorful Grid Accent 1" w:semiHidden="0" w:uiPriority="73" w:unhideWhenUsed="0"/>
-    <w:lsdException w:name="Light Shading Accent 2" w:semiHidden="0" w:uiPriority="60" w:unhideWhenUsed="0"/>
-    <w:lsdException w:name="Light List Accent 2" w:semiHidden="0" w:uiPriority="61" w:unhideWhenUsed="0"/>
-    <w:lsdException w:name="Light Grid Accent 2" w:semiHidden="0" w:uiPriority="62" w:unhideWhenUsed="0"/>
-    <w:lsdException w:name="Medium Shading 1 Accent 2" w:semiHidden="0" w:uiPriority="63" w:unhideWhenUsed="0"/>
-    <w:lsdException w:name="Medium Shading 2 Accent 2" w:semiHidden="0" w:uiPriority="64" w:unhideWhenUsed="0"/>
-    <w:lsdException w:name="Medium List 1 Accent 2" w:semiHidden="0" w:uiPriority="65" w:unhideWhenUsed="0"/>
-    <w:lsdException w:name="Medium List 2 Accent 2" w:semiHidden="0" w:uiPriority="66" w:unhideWhenUsed="0"/>
-    <w:lsdException w:name="Medium Grid 1 Accent 2" w:semiHidden="0" w:uiPriority="67" w:unhideWhenUsed="0"/>
-    <w:lsdException w:name="Medium Grid 2 Accent 2" w:semiHidden="0" w:uiPriority="68" w:unhideWhenUsed="0"/>
-    <w:lsdException w:name="Medium Grid 3 Accent 2" w:semiHidden="0" w:uiPriority="69" w:unhideWhenUsed="0"/>
-    <w:lsdException w:name="Dark List Accent 2" w:semiHidden="0" w:uiPriority="70" w:unhideWhenUsed="0"/>
-    <w:lsdException w:name="Colorful Shading Accent 2" w:semiHidden="0" w:uiPriority="71" w:unhideWhenUsed="0"/>
-    <w:lsdException w:name="Colorful List Accent 2" w:semiHidden="0" w:uiPriority="72" w:unhideWhenUsed="0"/>
-    <w:lsdException w:name="Colorful Grid Accent 2" w:semiHidden="0" w:uiPriority="73" w:unhideWhenUsed="0"/>
-    <w:lsdException w:name="Light Shading Accent 3" w:semiHidden="0" w:uiPriority="60" w:unhideWhenUsed="0"/>
-    <w:lsdException w:name="Light List Accent 3" w:semiHidden="0" w:uiPriority="61" w:unhideWhenUsed="0"/>
-    <w:lsdException w:name="Light Grid Accent 3" w:semiHidden="0" w:uiPriority="62" w:unhideWhenUsed="0"/>
-    <w:lsdException w:name="Medium Shading 1 Accent 3" w:semiHidden="0" w:uiPriority="63" w:unhideWhenUsed="0"/>
-    <w:lsdException w:name="Medium Shading 2 Accent 3" w:semiHidden="0" w:uiPriority="64" w:unhideWhenUsed="0"/>
-    <w:lsdException w:name="Medium List 1 Accent 3" w:semiHidden="0" w:uiPriority="65" w:unhideWhenUsed="0"/>
-    <w:lsdException w:name="Medium List 2 Accent 3" w:semiHidden="0" w:uiPriority="66" w:unhideWhenUsed="0"/>
-    <w:lsdException w:name="Medium Grid 1 Accent 3" w:semiHidden="0" w:uiPriority="67" w:unhideWhenUsed="0"/>
-    <w:lsdException w:name="Medium Grid 2 Accent 3" w:semiHidden="0" w:uiPriority="68" w:unhideWhenUsed="0"/>
-    <w:lsdException w:name="Medium Grid 3 Accent 3" w:semiHidden="0" w:uiPriority="69" w:unhideWhenUsed="0"/>
-    <w:lsdException w:name="Dark List Accent 3" w:semiHidden="0" w:uiPriority="70" w:unhideWhenUsed="0"/>
-    <w:lsdException w:name="Colorful Shading Accent 3" w:semiHidden="0" w:uiPriority="71" w:unhideWhenUsed="0"/>
-    <w:lsdException w:name="Colorful List Accent 3" w:semiHidden="0" w:uiPriority="72" w:unhideWhenUsed="0"/>
-    <w:lsdException w:name="Colorful Grid Accent 3" w:semiHidden="0" w:uiPriority="73" w:unhideWhenUsed="0"/>
-    <w:lsdException w:name="Light Shading Accent 4" w:semiHidden="0" w:uiPriority="60" w:unhideWhenUsed="0"/>
-    <w:lsdException w:name="Light List Accent 4" w:semiHidden="0" w:uiPriority="61" w:unhideWhenUsed="0"/>
-    <w:lsdException w:name="Light Grid Accent 4" w:semiHidden="0" w:uiPriority="62" w:unhideWhenUsed="0"/>
-    <w:lsdException w:name="Medium Shading 1 Accent 4" w:semiHidden="0" w:uiPriority="63" w:unhideWhenUsed="0"/>
-    <w:lsdException w:name="Medium Shading 2 Accent 4" w:semiHidden="0" w:uiPriority="64" w:unhideWhenUsed="0"/>
-    <w:lsdException w:name="Medium List 1 Accent 4" w:semiHidden="0" w:uiPriority="65" w:unhideWhenUsed="0"/>
-    <w:lsdException w:name="Medium List 2 Accent 4" w:semiHidden="0" w:uiPriority="66" w:unhideWhenUsed="0"/>
-    <w:lsdException w:name="Medium Grid 1 Accent 4" w:semiHidden="0" w:uiPriority="67" w:unhideWhenUsed="0"/>
-    <w:lsdException w:name="Medium Grid 2 Accent 4" w:semiHidden="0" w:uiPriority="68" w:unhideWhenUsed="0"/>
-    <w:lsdException w:name="Medium Grid 3 Accent 4" w:semiHidden="0" w:uiPriority="69" w:unhideWhenUsed="0"/>
-    <w:lsdException w:name="Dark List Accent 4" w:semiHidden="0" w:uiPriority="70" w:unhideWhenUsed="0"/>
-    <w:lsdException w:name="Colorful Shading Accent 4" w:semiHidden="0" w:uiPriority="71" w:unhideWhenUsed="0"/>
-    <w:lsdException w:name="Colorful List Accent 4" w:semiHidden="0" w:uiPriority="72" w:unhideWhenUsed="0"/>
-    <w:lsdException w:name="Colorful Grid Accent 4" w:semiHidden="0" w:uiPriority="73" w:unhideWhenUsed="0"/>
-    <w:lsdException w:name="Light Shading Accent 5" w:semiHidden="0" w:uiPriority="60" w:unhideWhenUsed="0"/>
-    <w:lsdException w:name="Light List Accent 5" w:semiHidden="0" w:uiPriority="61" w:unhideWhenUsed="0"/>
-    <w:lsdException w:name="Light Grid Accent 5" w:semiHidden="0" w:uiPriority="62" w:unhideWhenUsed="0"/>
-    <w:lsdException w:name="Medium Shading 1 Accent 5" w:semiHidden="0" w:uiPriority="63" w:unhideWhenUsed="0"/>
-    <w:lsdException w:name="Medium Shading 2 Accent 5" w:semiHidden="0" w:uiPriority="64" w:unhideWhenUsed="0"/>
-    <w:lsdException w:name="Medium List 1 Accent 5" w:semiHidden="0" w:uiPriority="65" w:unhideWhenUsed="0"/>
-    <w:lsdException w:name="Medium List 2 Accent 5" w:semiHidden="0" w:uiPriority="66" w:unhideWhenUsed="0"/>
-    <w:lsdException w:name="Medium Grid 1 Accent 5" w:semiHidden="0" w:uiPriority="67" w:unhideWhenUsed="0"/>
-    <w:lsdException w:name="Medium Grid 2 Accent 5" w:semiHidden="0" w:uiPriority="68" w:unhideWhenUsed="0"/>
-    <w:lsdException w:name="Medium Grid 3 Accent 5" w:semiHidden="0" w:uiPriority="69" w:unhideWhenUsed="0"/>
-    <w:lsdException w:name="Dark List Accent 5" w:semiHidden="0" w:uiPriority="70" w:unhideWhenUsed="0"/>
-    <w:lsdException w:name="Colorful Shading Accent 5" w:semiHidden="0" w:uiPriority="71" w:unhideWhenUsed="0"/>
-    <w:lsdException w:name="Colorful List Accent 5" w:semiHidden="0" w:uiPriority="72" w:unhideWhenUsed="0"/>
-    <w:lsdException w:name="Colorful Grid Accent 5" w:semiHidden="0" w:uiPriority="73" w:unhideWhenUsed="0"/>
-    <w:lsdException w:name="Light Shading Accent 6" w:semiHidden="0" w:uiPriority="60" w:unhideWhenUsed="0"/>
-    <w:lsdException w:name="Light List Accent 6" w:semiHidden="0" w:uiPriority="61" w:unhideWhenUsed="0"/>
-    <w:lsdException w:name="Light Grid Accent 6" w:semiHidden="0" w:uiPriority="62" w:unhideWhenUsed="0"/>
-    <w:lsdException w:name="Medium Shading 1 Accent 6" w:semiHidden="0" w:uiPriority="63" w:unhideWhenUsed="0"/>
-    <w:lsdException w:name="Medium Shading 2 Accent 6" w:semiHidden="0" w:uiPriority="64" w:unhideWhenUsed="0"/>
-    <w:lsdException w:name="Medium List 1 Accent 6" w:semiHidden="0" w:uiPriority="65" w:unhideWhenUsed="0"/>
-    <w:lsdException w:name="Medium List 2 Accent 6" w:semiHidden="0" w:uiPriority="66" w:unhideWhenUsed="0"/>
-    <w:lsdException w:name="Medium Grid 1 Accent 6" w:semiHidden="0" w:uiPriority="67" w:unhideWhenUsed="0"/>
-    <w:lsdException w:name="Medium Grid 2 Accent 6" w:semiHidden="0" w:uiPriority="68" w:unhideWhenUsed="0"/>
-    <w:lsdException w:name="Medium Grid 3 Accent 6" w:semiHidden="0" w:uiPriority="69" w:unhideWhenUsed="0"/>
-    <w:lsdException w:name="Dark List Accent 6" w:semiHidden="0" w:uiPriority="70" w:unhideWhenUsed="0"/>
-    <w:lsdException w:name="Colorful Shading Accent 6" w:semiHidden="0" w:uiPriority="71" w:unhideWhenUsed="0"/>
-    <w:lsdException w:name="Colorful List Accent 6" w:semiHidden="0" w:uiPriority="72" w:unhideWhenUsed="0"/>
-    <w:lsdException w:name="Colorful Grid Accent 6" w:semiHidden="0" w:uiPriority="73" w:unhideWhenUsed="0"/>
-    <w:lsdException w:name="Subtle Emphasis" w:semiHidden="0" w:uiPriority="19" w:unhideWhenUsed="0" w:qFormat="1"/>
-    <w:lsdException w:name="Intense Emphasis" w:semiHidden="0" w:uiPriority="21" w:unhideWhenUsed="0" w:qFormat="1"/>
-    <w:lsdException w:name="Subtle Reference" w:semiHidden="0" w:uiPriority="31" w:unhideWhenUsed="0" w:qFormat="1"/>
-    <w:lsdException w:name="Intense Reference" w:semiHidden="0" w:uiPriority="32" w:unhideWhenUsed="0" w:qFormat="1"/>
-    <w:lsdException w:name="Book Title" w:semiHidden="0" w:uiPriority="33" w:unhideWhenUsed="0" w:qFormat="1"/>
-    <w:lsdException w:name="Bibliography" w:uiPriority="37"/>
-    <w:lsdException w:name="TOC Heading" w:uiPriority="39" w:qFormat="1"/>
-  </w:latentStyles>
-  <w:style w:type="paragraph" w:default="1" w:styleId="Normal">
-    <w:name w:val="Normal"/>
-    <w:qFormat/>
-    <w:rsid w:val="00F36BEE"/>
-    <w:pPr>
-      <w:suppressAutoHyphens/>
-      <w:spacing w:after="0" w:line="240" w:lineRule="auto"/>
-    </w:pPr>
-    <w:rPr>
-      <w:rFonts w:ascii="Times New Roman" w:eastAsia="Times New Roman" w:hAnsi="Times New Roman" w:cs="Times New Roman"/>
-      <w:sz w:val="24"/>
-      <w:szCs w:val="24"/>
-      <w:lang w:eastAsia="ar-SA"/>
-    </w:rPr>
-  </w:style>
-  <w:style w:type="paragraph" w:styleId="Ttulo1">
-    <w:name w:val="heading 1"/>
-    <w:basedOn w:val="Normal"/>
-    <w:next w:val="Textodecuerpo"/>
-    <w:link w:val="Ttulo1Car"/>
-    <w:qFormat/>
-    <w:rsid w:val="00F36BEE"/>
-    <w:pPr>
-      <w:keepNext/>
-      <w:pageBreakBefore/>
-      <w:widowControl w:val="0"/>
-      <w:numPr>
-        <w:numId w:val="14"/>
-      </w:numPr>
-      <w:spacing w:after="240"/>
-      <w:outlineLvl w:val="0"/>
-    </w:pPr>
-    <w:rPr>
-      <w:rFonts w:ascii="Arial" w:hAnsi="Arial" w:cs="Arial"/>
-      <w:b/>
-      <w:bCs/>
-      <w:kern w:val="1"/>
-      <w:sz w:val="36"/>
-      <w:szCs w:val="32"/>
-      <w:lang w:val="es-MX"/>
-    </w:rPr>
-  </w:style>
-  <w:style w:type="paragraph" w:styleId="Ttulo2">
-    <w:name w:val="heading 2"/>
-    <w:basedOn w:val="Normal"/>
-    <w:next w:val="Normal"/>
-    <w:link w:val="Ttulo2Car"/>
-    <w:uiPriority w:val="9"/>
-    <w:unhideWhenUsed/>
-    <w:qFormat/>
-    <w:rsid w:val="00F36BEE"/>
-    <w:pPr>
-      <w:keepNext/>
-      <w:keepLines/>
-      <w:numPr>
-        <w:ilvl w:val="1"/>
-        <w:numId w:val="14"/>
-      </w:numPr>
-      <w:spacing w:before="200"/>
-      <w:outlineLvl w:val="1"/>
-    </w:pPr>
-    <w:rPr>
-      <w:rFonts w:asciiTheme="majorHAnsi" w:eastAsiaTheme="majorEastAsia" w:hAnsiTheme="majorHAnsi" w:cstheme="majorBidi"/>
-      <w:b/>
-      <w:bCs/>
-      <w:color w:val="4F81BD" w:themeColor="accent1"/>
-      <w:sz w:val="26"/>
-      <w:szCs w:val="26"/>
-    </w:rPr>
-  </w:style>
-  <w:style w:type="paragraph" w:styleId="Ttulo3">
-    <w:name w:val="heading 3"/>
-    <w:basedOn w:val="Normal"/>
-    <w:next w:val="Textodecuerpo"/>
-    <w:link w:val="Ttulo3Car"/>
-    <w:qFormat/>
-    <w:rsid w:val="00F36BEE"/>
-    <w:pPr>
-      <w:keepNext/>
-      <w:numPr>
-        <w:ilvl w:val="2"/>
-        <w:numId w:val="14"/>
-      </w:numPr>
-      <w:spacing w:before="240" w:after="60"/>
-      <w:outlineLvl w:val="2"/>
-    </w:pPr>
-    <w:rPr>
-      <w:rFonts w:ascii="Arial" w:hAnsi="Arial" w:cs="Arial"/>
-      <w:b/>
-      <w:bCs/>
-      <w:sz w:val="26"/>
-      <w:szCs w:val="26"/>
-      <w:lang w:val="es-MX"/>
-    </w:rPr>
-  </w:style>
-  <w:style w:type="paragraph" w:styleId="Ttulo4">
-    <w:name w:val="heading 4"/>
-    <w:basedOn w:val="Normal"/>
-    <w:next w:val="Normal"/>
-    <w:link w:val="Ttulo4Car"/>
-    <w:uiPriority w:val="9"/>
-    <w:unhideWhenUsed/>
-    <w:qFormat/>
-    <w:rsid w:val="00F36BEE"/>
-    <w:pPr>
-      <w:keepNext/>
-      <w:keepLines/>
-      <w:numPr>
-        <w:ilvl w:val="3"/>
-        <w:numId w:val="14"/>
-      </w:numPr>
-      <w:spacing w:before="200"/>
-      <w:outlineLvl w:val="3"/>
-    </w:pPr>
-    <w:rPr>
-      <w:rFonts w:asciiTheme="majorHAnsi" w:eastAsiaTheme="majorEastAsia" w:hAnsiTheme="majorHAnsi" w:cstheme="majorBidi"/>
-      <w:b/>
-      <w:bCs/>
-      <w:i/>
-      <w:iCs/>
-      <w:color w:val="4F81BD" w:themeColor="accent1"/>
-    </w:rPr>
-  </w:style>
-  <w:style w:type="paragraph" w:styleId="Ttulo5">
-    <w:name w:val="heading 5"/>
-    <w:basedOn w:val="Normal"/>
-    <w:next w:val="Normal"/>
-    <w:link w:val="Ttulo5Car"/>
-    <w:uiPriority w:val="9"/>
-    <w:semiHidden/>
-    <w:unhideWhenUsed/>
-    <w:qFormat/>
-    <w:rsid w:val="004B7851"/>
-    <w:pPr>
-      <w:keepNext/>
-      <w:keepLines/>
-      <w:numPr>
-        <w:ilvl w:val="4"/>
-        <w:numId w:val="14"/>
-      </w:numPr>
-      <w:spacing w:before="200"/>
-      <w:outlineLvl w:val="4"/>
-    </w:pPr>
-    <w:rPr>
-      <w:rFonts w:asciiTheme="majorHAnsi" w:eastAsiaTheme="majorEastAsia" w:hAnsiTheme="majorHAnsi" w:cstheme="majorBidi"/>
-      <w:color w:val="243F60" w:themeColor="accent1" w:themeShade="7F"/>
-    </w:rPr>
-  </w:style>
-  <w:style w:type="paragraph" w:styleId="Ttulo6">
-    <w:name w:val="heading 6"/>
-    <w:basedOn w:val="Normal"/>
-    <w:next w:val="Normal"/>
-    <w:link w:val="Ttulo6Car"/>
-    <w:uiPriority w:val="9"/>
-    <w:semiHidden/>
-    <w:unhideWhenUsed/>
-    <w:qFormat/>
-    <w:rsid w:val="004B7851"/>
-    <w:pPr>
-      <w:keepNext/>
-      <w:keepLines/>
-      <w:numPr>
-        <w:ilvl w:val="5"/>
-        <w:numId w:val="14"/>
-      </w:numPr>
-      <w:spacing w:before="200"/>
-      <w:outlineLvl w:val="5"/>
-    </w:pPr>
-    <w:rPr>
-      <w:rFonts w:asciiTheme="majorHAnsi" w:eastAsiaTheme="majorEastAsia" w:hAnsiTheme="majorHAnsi" w:cstheme="majorBidi"/>
-      <w:i/>
-      <w:iCs/>
-      <w:color w:val="243F60" w:themeColor="accent1" w:themeShade="7F"/>
-    </w:rPr>
-  </w:style>
-  <w:style w:type="paragraph" w:styleId="Ttulo7">
-    <w:name w:val="heading 7"/>
-    <w:basedOn w:val="Normal"/>
-    <w:next w:val="Normal"/>
-    <w:link w:val="Ttulo7Car"/>
-    <w:uiPriority w:val="9"/>
-    <w:semiHidden/>
-    <w:unhideWhenUsed/>
-    <w:qFormat/>
-    <w:rsid w:val="004B7851"/>
-    <w:pPr>
-      <w:keepNext/>
-      <w:keepLines/>
-      <w:numPr>
-        <w:ilvl w:val="6"/>
-        <w:numId w:val="14"/>
-      </w:numPr>
-      <w:spacing w:before="200"/>
-      <w:outlineLvl w:val="6"/>
-    </w:pPr>
-    <w:rPr>
-      <w:rFonts w:asciiTheme="majorHAnsi" w:eastAsiaTheme="majorEastAsia" w:hAnsiTheme="majorHAnsi" w:cstheme="majorBidi"/>
-      <w:i/>
-      <w:iCs/>
-      <w:color w:val="404040" w:themeColor="text1" w:themeTint="BF"/>
-    </w:rPr>
-  </w:style>
-  <w:style w:type="paragraph" w:styleId="Ttulo8">
-    <w:name w:val="heading 8"/>
-    <w:basedOn w:val="Normal"/>
-    <w:next w:val="Normal"/>
-    <w:link w:val="Ttulo8Car"/>
-    <w:uiPriority w:val="9"/>
-    <w:semiHidden/>
-    <w:unhideWhenUsed/>
-    <w:qFormat/>
-    <w:rsid w:val="004B7851"/>
-    <w:pPr>
-      <w:keepNext/>
-      <w:keepLines/>
-      <w:numPr>
-        <w:ilvl w:val="7"/>
-        <w:numId w:val="14"/>
-      </w:numPr>
-      <w:spacing w:before="200"/>
-      <w:outlineLvl w:val="7"/>
-    </w:pPr>
-    <w:rPr>
-      <w:rFonts w:asciiTheme="majorHAnsi" w:eastAsiaTheme="majorEastAsia" w:hAnsiTheme="majorHAnsi" w:cstheme="majorBidi"/>
-      <w:color w:val="404040" w:themeColor="text1" w:themeTint="BF"/>
-      <w:sz w:val="20"/>
-      <w:szCs w:val="20"/>
-    </w:rPr>
-  </w:style>
-  <w:style w:type="paragraph" w:styleId="Ttulo9">
-    <w:name w:val="heading 9"/>
-    <w:basedOn w:val="Normal"/>
-    <w:next w:val="Normal"/>
-    <w:link w:val="Ttulo9Car"/>
-    <w:uiPriority w:val="9"/>
-    <w:semiHidden/>
-    <w:unhideWhenUsed/>
-    <w:qFormat/>
-    <w:rsid w:val="004B7851"/>
-    <w:pPr>
-      <w:keepNext/>
-      <w:keepLines/>
-      <w:numPr>
-        <w:ilvl w:val="8"/>
-        <w:numId w:val="14"/>
-      </w:numPr>
-      <w:spacing w:before="200"/>
-      <w:outlineLvl w:val="8"/>
-    </w:pPr>
-    <w:rPr>
-      <w:rFonts w:asciiTheme="majorHAnsi" w:eastAsiaTheme="majorEastAsia" w:hAnsiTheme="majorHAnsi" w:cstheme="majorBidi"/>
-      <w:i/>
-      <w:iCs/>
-      <w:color w:val="404040" w:themeColor="text1" w:themeTint="BF"/>
-      <w:sz w:val="20"/>
-      <w:szCs w:val="20"/>
-    </w:rPr>
-  </w:style>
-  <w:style w:type="character" w:default="1" w:styleId="Fuentedeprrafopredeter">
-    <w:name w:val="Default Paragraph Font"/>
-    <w:uiPriority w:val="1"/>
-    <w:semiHidden/>
-    <w:unhideWhenUsed/>
-  </w:style>
-  <w:style w:type="table" w:default="1" w:styleId="Tablanormal">
-    <w:name w:val="Normal Table"/>
-    <w:uiPriority w:val="99"/>
-    <w:semiHidden/>
-    <w:unhideWhenUsed/>
-    <w:tblPr>
-      <w:tblInd w:w="0" w:type="dxa"/>
-      <w:tblCellMar>
-        <w:top w:w="0" w:type="dxa"/>
-        <w:left w:w="108" w:type="dxa"/>
-        <w:bottom w:w="0" w:type="dxa"/>
-        <w:right w:w="108" w:type="dxa"/>
-      </w:tblCellMar>
-    </w:tblPr>
-  </w:style>
-  <w:style w:type="numbering" w:default="1" w:styleId="Sinlista">
-    <w:name w:val="No List"/>
-    <w:uiPriority w:val="99"/>
-    <w:semiHidden/>
-    <w:unhideWhenUsed/>
-  </w:style>
-  <w:style w:type="paragraph" w:styleId="TDC3">
-    <w:name w:val="toc 3"/>
-    <w:basedOn w:val="Normal"/>
-    <w:next w:val="Normal"/>
-    <w:uiPriority w:val="39"/>
-    <w:rsid w:val="00F36BEE"/>
-    <w:pPr>
-      <w:tabs>
-        <w:tab w:val="left" w:pos="1080"/>
-        <w:tab w:val="right" w:leader="dot" w:pos="9350"/>
-      </w:tabs>
-      <w:jc w:val="center"/>
-    </w:pPr>
-    <w:rPr>
-      <w:sz w:val="22"/>
-      <w:lang w:val="es-MX"/>
-    </w:rPr>
-  </w:style>
-  <w:style w:type="character" w:customStyle="1" w:styleId="Ttulo1Car">
-    <w:name w:val="Título 1 Car"/>
-    <w:basedOn w:val="Fuentedeprrafopredeter"/>
-    <w:link w:val="Ttulo1"/>
-    <w:rsid w:val="00F36BEE"/>
-    <w:rPr>
-      <w:rFonts w:ascii="Arial" w:eastAsia="Times New Roman" w:hAnsi="Arial" w:cs="Arial"/>
-      <w:b/>
-      <w:bCs/>
-      <w:kern w:val="1"/>
-      <w:sz w:val="36"/>
-      <w:szCs w:val="32"/>
-      <w:lang w:val="es-MX" w:eastAsia="ar-SA"/>
-    </w:rPr>
-  </w:style>
-  <w:style w:type="character" w:styleId="Hipervnculo">
-    <w:name w:val="Hyperlink"/>
-    <w:basedOn w:val="Fuentedeprrafopredeter"/>
-    <w:uiPriority w:val="99"/>
-    <w:rsid w:val="00F36BEE"/>
-    <w:rPr>
-      <w:color w:val="0000FF"/>
-      <w:u w:val="single"/>
-    </w:rPr>
-  </w:style>
-  <w:style w:type="paragraph" w:styleId="Textodecuerpo">
-    <w:name w:val="Body Text"/>
-    <w:basedOn w:val="Normal"/>
-    <w:link w:val="TextodecuerpoCar"/>
-    <w:rsid w:val="00F36BEE"/>
-    <w:pPr>
-      <w:spacing w:before="120" w:after="120"/>
-      <w:ind w:left="1080"/>
-      <w:jc w:val="both"/>
-    </w:pPr>
-    <w:rPr>
-      <w:sz w:val="22"/>
-      <w:lang w:val="es-MX"/>
-    </w:rPr>
-  </w:style>
-  <w:style w:type="character" w:customStyle="1" w:styleId="TextodecuerpoCar">
-    <w:name w:val="Texto de cuerpo Car"/>
-    <w:basedOn w:val="Fuentedeprrafopredeter"/>
-    <w:link w:val="Textodecuerpo"/>
-    <w:rsid w:val="00F36BEE"/>
-    <w:rPr>
-      <w:rFonts w:ascii="Times New Roman" w:eastAsia="Times New Roman" w:hAnsi="Times New Roman" w:cs="Times New Roman"/>
-      <w:szCs w:val="24"/>
-      <w:lang w:val="es-MX" w:eastAsia="ar-SA"/>
-    </w:rPr>
-  </w:style>
-  <w:style w:type="character" w:customStyle="1" w:styleId="apple-converted-space">
-    <w:name w:val="apple-converted-space"/>
-    <w:basedOn w:val="Fuentedeprrafopredeter"/>
-    <w:rsid w:val="00F36BEE"/>
-  </w:style>
-  <w:style w:type="character" w:customStyle="1" w:styleId="Ttulo2Car">
-    <w:name w:val="Título 2 Car"/>
-    <w:basedOn w:val="Fuentedeprrafopredeter"/>
-    <w:link w:val="Ttulo2"/>
-    <w:uiPriority w:val="9"/>
-    <w:rsid w:val="00F36BEE"/>
-    <w:rPr>
-      <w:rFonts w:asciiTheme="majorHAnsi" w:eastAsiaTheme="majorEastAsia" w:hAnsiTheme="majorHAnsi" w:cstheme="majorBidi"/>
-      <w:b/>
-      <w:bCs/>
-      <w:color w:val="4F81BD" w:themeColor="accent1"/>
-      <w:sz w:val="26"/>
-      <w:szCs w:val="26"/>
-      <w:lang w:eastAsia="ar-SA"/>
-    </w:rPr>
-  </w:style>
-  <w:style w:type="character" w:customStyle="1" w:styleId="Ttulo3Car">
-    <w:name w:val="Título 3 Car"/>
-    <w:basedOn w:val="Fuentedeprrafopredeter"/>
-    <w:link w:val="Ttulo3"/>
-    <w:rsid w:val="00F36BEE"/>
-    <w:rPr>
-      <w:rFonts w:ascii="Arial" w:eastAsia="Times New Roman" w:hAnsi="Arial" w:cs="Arial"/>
-      <w:b/>
-      <w:bCs/>
-      <w:sz w:val="26"/>
-      <w:szCs w:val="26"/>
-      <w:lang w:val="es-MX" w:eastAsia="ar-SA"/>
-    </w:rPr>
-  </w:style>
-  <w:style w:type="paragraph" w:styleId="Prrafodelista">
-    <w:name w:val="List Paragraph"/>
-    <w:basedOn w:val="Normal"/>
-    <w:uiPriority w:val="34"/>
-    <w:qFormat/>
-    <w:rsid w:val="00F36BEE"/>
-    <w:pPr>
-      <w:ind w:left="720"/>
-      <w:contextualSpacing/>
-    </w:pPr>
-  </w:style>
-  <w:style w:type="character" w:customStyle="1" w:styleId="Ttulo4Car">
-    <w:name w:val="Título 4 Car"/>
-    <w:basedOn w:val="Fuentedeprrafopredeter"/>
-    <w:link w:val="Ttulo4"/>
-    <w:uiPriority w:val="9"/>
-    <w:rsid w:val="00F36BEE"/>
-    <w:rPr>
-      <w:rFonts w:asciiTheme="majorHAnsi" w:eastAsiaTheme="majorEastAsia" w:hAnsiTheme="majorHAnsi" w:cstheme="majorBidi"/>
-      <w:b/>
-      <w:bCs/>
-      <w:i/>
-      <w:iCs/>
-      <w:color w:val="4F81BD" w:themeColor="accent1"/>
-      <w:sz w:val="24"/>
-      <w:szCs w:val="24"/>
-      <w:lang w:eastAsia="ar-SA"/>
-    </w:rPr>
-  </w:style>
-  <w:style w:type="character" w:customStyle="1" w:styleId="Ttulo5Car">
-    <w:name w:val="Título 5 Car"/>
-    <w:basedOn w:val="Fuentedeprrafopredeter"/>
-    <w:link w:val="Ttulo5"/>
-    <w:uiPriority w:val="9"/>
-    <w:semiHidden/>
-    <w:rsid w:val="004B7851"/>
-    <w:rPr>
-      <w:rFonts w:asciiTheme="majorHAnsi" w:eastAsiaTheme="majorEastAsia" w:hAnsiTheme="majorHAnsi" w:cstheme="majorBidi"/>
-      <w:color w:val="243F60" w:themeColor="accent1" w:themeShade="7F"/>
-      <w:sz w:val="24"/>
-      <w:szCs w:val="24"/>
-      <w:lang w:eastAsia="ar-SA"/>
-    </w:rPr>
-  </w:style>
-  <w:style w:type="character" w:customStyle="1" w:styleId="Ttulo6Car">
-    <w:name w:val="Título 6 Car"/>
-    <w:basedOn w:val="Fuentedeprrafopredeter"/>
-    <w:link w:val="Ttulo6"/>
-    <w:uiPriority w:val="9"/>
-    <w:semiHidden/>
-    <w:rsid w:val="004B7851"/>
-    <w:rPr>
-      <w:rFonts w:asciiTheme="majorHAnsi" w:eastAsiaTheme="majorEastAsia" w:hAnsiTheme="majorHAnsi" w:cstheme="majorBidi"/>
-      <w:i/>
-      <w:iCs/>
-      <w:color w:val="243F60" w:themeColor="accent1" w:themeShade="7F"/>
-      <w:sz w:val="24"/>
-      <w:szCs w:val="24"/>
-      <w:lang w:eastAsia="ar-SA"/>
-    </w:rPr>
-  </w:style>
-  <w:style w:type="character" w:customStyle="1" w:styleId="Ttulo7Car">
-    <w:name w:val="Título 7 Car"/>
-    <w:basedOn w:val="Fuentedeprrafopredeter"/>
-    <w:link w:val="Ttulo7"/>
-    <w:uiPriority w:val="9"/>
-    <w:semiHidden/>
-    <w:rsid w:val="004B7851"/>
-    <w:rPr>
-      <w:rFonts w:asciiTheme="majorHAnsi" w:eastAsiaTheme="majorEastAsia" w:hAnsiTheme="majorHAnsi" w:cstheme="majorBidi"/>
-      <w:i/>
-      <w:iCs/>
-      <w:color w:val="404040" w:themeColor="text1" w:themeTint="BF"/>
-      <w:sz w:val="24"/>
-      <w:szCs w:val="24"/>
-      <w:lang w:eastAsia="ar-SA"/>
-    </w:rPr>
-  </w:style>
-  <w:style w:type="character" w:customStyle="1" w:styleId="Ttulo8Car">
-    <w:name w:val="Título 8 Car"/>
-    <w:basedOn w:val="Fuentedeprrafopredeter"/>
-    <w:link w:val="Ttulo8"/>
-    <w:uiPriority w:val="9"/>
-    <w:semiHidden/>
-    <w:rsid w:val="004B7851"/>
-    <w:rPr>
-      <w:rFonts w:asciiTheme="majorHAnsi" w:eastAsiaTheme="majorEastAsia" w:hAnsiTheme="majorHAnsi" w:cstheme="majorBidi"/>
-      <w:color w:val="404040" w:themeColor="text1" w:themeTint="BF"/>
-      <w:sz w:val="20"/>
-      <w:szCs w:val="20"/>
-      <w:lang w:eastAsia="ar-SA"/>
-    </w:rPr>
-  </w:style>
-  <w:style w:type="character" w:customStyle="1" w:styleId="Ttulo9Car">
-    <w:name w:val="Título 9 Car"/>
-    <w:basedOn w:val="Fuentedeprrafopredeter"/>
-    <w:link w:val="Ttulo9"/>
-    <w:uiPriority w:val="9"/>
-    <w:semiHidden/>
-    <w:rsid w:val="004B7851"/>
-    <w:rPr>
-      <w:rFonts w:asciiTheme="majorHAnsi" w:eastAsiaTheme="majorEastAsia" w:hAnsiTheme="majorHAnsi" w:cstheme="majorBidi"/>
-      <w:i/>
-      <w:iCs/>
-      <w:color w:val="404040" w:themeColor="text1" w:themeTint="BF"/>
-      <w:sz w:val="20"/>
-      <w:szCs w:val="20"/>
-      <w:lang w:eastAsia="ar-SA"/>
-    </w:rPr>
-  </w:style>
-  <w:style w:type="paragraph" w:styleId="Textodeglobo">
-    <w:name w:val="Balloon Text"/>
-    <w:basedOn w:val="Normal"/>
-    <w:link w:val="TextodegloboCar"/>
-    <w:uiPriority w:val="99"/>
-    <w:semiHidden/>
-    <w:unhideWhenUsed/>
-    <w:rsid w:val="009652F8"/>
-    <w:rPr>
-      <w:rFonts w:ascii="Tahoma" w:hAnsi="Tahoma" w:cs="Tahoma"/>
-      <w:sz w:val="16"/>
-      <w:szCs w:val="16"/>
-    </w:rPr>
-  </w:style>
-  <w:style w:type="character" w:customStyle="1" w:styleId="TextodegloboCar">
-    <w:name w:val="Texto de globo Car"/>
-    <w:basedOn w:val="Fuentedeprrafopredeter"/>
-    <w:link w:val="Textodeglobo"/>
-    <w:uiPriority w:val="99"/>
-    <w:semiHidden/>
-    <w:rsid w:val="009652F8"/>
-    <w:rPr>
-      <w:rFonts w:ascii="Tahoma" w:eastAsia="Times New Roman" w:hAnsi="Tahoma" w:cs="Tahoma"/>
-      <w:sz w:val="16"/>
-      <w:szCs w:val="16"/>
-      <w:lang w:eastAsia="ar-SA"/>
-    </w:rPr>
-  </w:style>
-  <w:style w:type="paragraph" w:styleId="Encabezadodetabladecontenido">
-    <w:name w:val="TOC Heading"/>
-    <w:basedOn w:val="Ttulo1"/>
-    <w:next w:val="Normal"/>
-    <w:uiPriority w:val="39"/>
-    <w:semiHidden/>
-    <w:unhideWhenUsed/>
-    <w:qFormat/>
-    <w:rsid w:val="00024E40"/>
-    <w:pPr>
-      <w:keepLines/>
-      <w:pageBreakBefore w:val="0"/>
-      <w:widowControl/>
-      <w:numPr>
-        <w:numId w:val="0"/>
-      </w:numPr>
-      <w:suppressAutoHyphens w:val="0"/>
-      <w:spacing w:before="480" w:after="0" w:line="276" w:lineRule="auto"/>
-      <w:outlineLvl w:val="9"/>
-    </w:pPr>
-    <w:rPr>
-      <w:rFonts w:asciiTheme="majorHAnsi" w:eastAsiaTheme="majorEastAsia" w:hAnsiTheme="majorHAnsi" w:cstheme="majorBidi"/>
-      <w:color w:val="365F91" w:themeColor="accent1" w:themeShade="BF"/>
-      <w:kern w:val="0"/>
-      <w:sz w:val="28"/>
-      <w:szCs w:val="28"/>
-      <w:lang w:val="es-ES" w:eastAsia="en-US"/>
-    </w:rPr>
-  </w:style>
-  <w:style w:type="paragraph" w:styleId="TDC1">
-    <w:name w:val="toc 1"/>
-    <w:basedOn w:val="Normal"/>
-    <w:next w:val="Normal"/>
-    <w:autoRedefine/>
-    <w:uiPriority w:val="39"/>
-    <w:unhideWhenUsed/>
-    <w:rsid w:val="00024E40"/>
-    <w:pPr>
-      <w:spacing w:after="100"/>
-    </w:pPr>
-  </w:style>
-  <w:style w:type="paragraph" w:styleId="TDC2">
-    <w:name w:val="toc 2"/>
-    <w:basedOn w:val="Normal"/>
-    <w:next w:val="Normal"/>
-    <w:autoRedefine/>
-    <w:uiPriority w:val="39"/>
-    <w:unhideWhenUsed/>
-    <w:rsid w:val="00024E40"/>
-    <w:pPr>
-      <w:spacing w:after="100"/>
-      <w:ind w:left="240"/>
-    </w:pPr>
-  </w:style>
-  <w:style w:type="table" w:styleId="Tablaconcuadrcula">
-    <w:name w:val="Table Grid"/>
-    <w:basedOn w:val="Tablanormal"/>
-    <w:uiPriority w:val="59"/>
-    <w:rsid w:val="00A83D22"/>
-    <w:pPr>
-      <w:spacing w:after="0" w:line="240" w:lineRule="auto"/>
-    </w:pPr>
-    <w:tblPr>
-      <w:tblInd w:w="0" w:type="dxa"/>
-      <w:tblBorders>
-        <w:top w:val="single" w:sz="4" w:space="0" w:color="000000" w:themeColor="text1"/>
-        <w:left w:val="single" w:sz="4" w:space="0" w:color="000000" w:themeColor="text1"/>
-        <w:bottom w:val="single" w:sz="4" w:space="0" w:color="000000" w:themeColor="text1"/>
-        <w:right w:val="single" w:sz="4" w:space="0" w:color="000000" w:themeColor="text1"/>
-        <w:insideH w:val="single" w:sz="4" w:space="0" w:color="000000" w:themeColor="text1"/>
-        <w:insideV w:val="single" w:sz="4" w:space="0" w:color="000000" w:themeColor="text1"/>
-      </w:tblBorders>
-      <w:tblCellMar>
-        <w:top w:w="0" w:type="dxa"/>
-        <w:left w:w="108" w:type="dxa"/>
-        <w:bottom w:w="0" w:type="dxa"/>
-        <w:right w:w="108" w:type="dxa"/>
-      </w:tblCellMar>
-    </w:tblPr>
-  </w:style>
-  <w:style w:type="paragraph" w:styleId="Epgrafe">
+  <w:style w:type="paragraph" w:styleId="Descripcin">
     <w:name w:val="caption"/>
     <w:basedOn w:val="Normal"/>
     <w:next w:val="Normal"/>
@@ -22464,7 +21521,7 @@
 </file>
 
 <file path=customXml/itemProps1.xml><?xml version="1.0" encoding="utf-8"?>
-<ds:datastoreItem xmlns:ds="http://schemas.openxmlformats.org/officeDocument/2006/customXml" ds:itemID="{17988E9C-6580-B842-95E6-C177F6295BB0}">
+<ds:datastoreItem xmlns:ds="http://schemas.openxmlformats.org/officeDocument/2006/customXml" ds:itemID="{52EBDC5F-AFB6-427A-9324-2965392F1095}">
   <ds:schemaRefs>
     <ds:schemaRef ds:uri="http://schemas.openxmlformats.org/officeDocument/2006/bibliography"/>
   </ds:schemaRefs>

</xml_diff>